<commit_message>
notes till Diving into Create Operations
</commit_message>
<xml_diff>
--- a/Resources/MongoDB - Notes.docx
+++ b/Resources/MongoDB - Notes.docx
@@ -9924,8 +9924,6 @@
       <w:r>
         <w:t xml:space="preserve"> </w:t>
       </w:r>
-      <w:bookmarkStart w:id="26" w:name="_GoBack"/>
-      <w:bookmarkEnd w:id="26"/>
     </w:p>
     <w:p>
       <w:pPr>
@@ -10032,19 +10030,7 @@
         </w:numPr>
       </w:pPr>
       <w:r>
-        <w:t xml:space="preserve">repair – </w:t>
-      </w:r>
-      <w:r>
-        <w:t>to run if you have any issues connecting</w:t>
-      </w:r>
-      <w:r>
-        <w:t xml:space="preserve"> </w:t>
-      </w:r>
-      <w:r>
-        <w:t>and see warnings or errors related to database files being corrupted or anything like that</w:t>
-      </w:r>
-      <w:r>
-        <w:t>.</w:t>
+        <w:t>repair – to run if you have any issues connecting and see warnings or errors related to database files being corrupted or anything like that.</w:t>
       </w:r>
     </w:p>
     <w:p>
@@ -10434,19 +10420,7 @@
         </w:numPr>
       </w:pPr>
       <w:r>
-        <w:t xml:space="preserve">nodb – </w:t>
-      </w:r>
-      <w:r>
-        <w:t>You can for example run it without connecting to a database because the shell is based on javascript</w:t>
-      </w:r>
-      <w:r>
-        <w:t xml:space="preserve"> </w:t>
-      </w:r>
-      <w:r>
-        <w:t>so if you just want to execute some jav</w:t>
-      </w:r>
-      <w:r>
-        <w:t>ascript code, you could do that.</w:t>
+        <w:t>nodb – You can for example run it without connecting to a database because the shell is based on javascript so if you just want to execute some javascript code, you could do that.</w:t>
       </w:r>
     </w:p>
     <w:p>
@@ -10479,16 +10453,7 @@
         </w:numPr>
       </w:pPr>
       <w:r>
-        <w:t xml:space="preserve">port and host – </w:t>
-      </w:r>
-      <w:r>
-        <w:t>you can define a port and a host for the server to which it should try to connect,</w:t>
-      </w:r>
-      <w:r>
-        <w:t xml:space="preserve"> </w:t>
-      </w:r>
-      <w:r>
-        <w:t>by default it takes localhost 27017</w:t>
+        <w:t>port and host – you can define a port and a host for the server to which it should try to connect, by default it takes localhost 27017</w:t>
       </w:r>
       <w:r>
         <w:t>. We can use this to connect to say a cloud server.</w:t>
@@ -10543,34 +10508,7 @@
         </w:numPr>
       </w:pPr>
       <w:r>
-        <w:t xml:space="preserve">Help command will output </w:t>
-      </w:r>
-      <w:r>
-        <w:t>a short</w:t>
-      </w:r>
-      <w:r>
-        <w:t xml:space="preserve"> </w:t>
-      </w:r>
-      <w:r>
-        <w:t>list of some important help information,</w:t>
-      </w:r>
-      <w:r>
-        <w:t xml:space="preserve"> </w:t>
-      </w:r>
-      <w:r>
-        <w:t>some important commands you can execute and you can even dive into detailed help like for example what</w:t>
-      </w:r>
-      <w:r>
-        <w:t xml:space="preserve"> </w:t>
-      </w:r>
-      <w:r>
-        <w:t>can I do as an admin by typing help admin</w:t>
-      </w:r>
-      <w:r>
-        <w:t xml:space="preserve"> </w:t>
-      </w:r>
-      <w:r>
-        <w:t>and now you see a couple of commands that might be useful when it comes to administrating the database.</w:t>
+        <w:t>Help command will output a short list of some important help information, some important commands you can execute and you can even dive into detailed help like for example what can I do as an admin by typing help admin and now you see a couple of commands that might be useful when it comes to administrating the database.</w:t>
       </w:r>
     </w:p>
     <w:p>
@@ -10629,6 +10567,1452 @@
       <w:r>
         <w:t>.</w:t>
       </w:r>
+    </w:p>
+    <w:p>
+      <w:pPr>
+        <w:pStyle w:val="Heading1"/>
+      </w:pPr>
+      <w:r>
+        <w:lastRenderedPageBreak/>
+        <w:t xml:space="preserve">Diving into </w:t>
+      </w:r>
+      <w:r>
+        <w:rPr>
+          <w:b/>
+          <w:color w:val="ED7D31" w:themeColor="accent2"/>
+        </w:rPr>
+        <w:t>C</w:t>
+      </w:r>
+      <w:r>
+        <w:t>reate Operations</w:t>
+      </w:r>
+    </w:p>
+    <w:p>
+      <w:pPr>
+        <w:pStyle w:val="Heading2"/>
+      </w:pPr>
+      <w:r>
+        <w:t>Overview</w:t>
+      </w:r>
+    </w:p>
+    <w:p>
+      <w:pPr>
+        <w:pStyle w:val="ListParagraph"/>
+        <w:numPr>
+          <w:ilvl w:val="0"/>
+          <w:numId w:val="46"/>
+        </w:numPr>
+      </w:pPr>
+      <w:r>
+        <w:t>insertOne() – to insert one document.</w:t>
+      </w:r>
+    </w:p>
+    <w:p>
+      <w:pPr>
+        <w:pStyle w:val="ListParagraph"/>
+        <w:numPr>
+          <w:ilvl w:val="0"/>
+          <w:numId w:val="46"/>
+        </w:numPr>
+      </w:pPr>
+      <w:r>
+        <w:t>insertMany() – to insert multiple documents. Takes an array of documents.</w:t>
+      </w:r>
+    </w:p>
+    <w:p>
+      <w:pPr>
+        <w:pStyle w:val="ListParagraph"/>
+        <w:numPr>
+          <w:ilvl w:val="0"/>
+          <w:numId w:val="46"/>
+        </w:numPr>
+      </w:pPr>
+      <w:r>
+        <w:t xml:space="preserve">insert() – </w:t>
+      </w:r>
+      <w:r>
+        <w:t>it's a bit more flexible because it takes both a single document or an array of documents</w:t>
+      </w:r>
+      <w:r>
+        <w:t xml:space="preserve">. </w:t>
+      </w:r>
+    </w:p>
+    <w:p>
+      <w:pPr>
+        <w:pStyle w:val="ListParagraph"/>
+        <w:numPr>
+          <w:ilvl w:val="1"/>
+          <w:numId w:val="46"/>
+        </w:numPr>
+      </w:pPr>
+      <w:r>
+        <w:t>i</w:t>
+      </w:r>
+      <w:r>
+        <w:t>nsert</w:t>
+      </w:r>
+      <w:r>
+        <w:t>() was used in the past, insertOne() and insertM</w:t>
+      </w:r>
+      <w:r>
+        <w:t>any</w:t>
+      </w:r>
+      <w:r>
+        <w:t>()</w:t>
+      </w:r>
+      <w:r>
+        <w:t xml:space="preserve"> were</w:t>
+      </w:r>
+      <w:r>
+        <w:t xml:space="preserve"> </w:t>
+      </w:r>
+      <w:r>
+        <w:t>introduced on purpose</w:t>
+      </w:r>
+      <w:r>
+        <w:t xml:space="preserve"> </w:t>
+      </w:r>
+      <w:r>
+        <w:t>so that you have to be more clear about what you will do</w:t>
+      </w:r>
+      <w:r>
+        <w:t>.</w:t>
+      </w:r>
+      <w:r>
+        <w:t xml:space="preserve"> </w:t>
+      </w:r>
+    </w:p>
+    <w:p>
+      <w:pPr>
+        <w:pStyle w:val="ListParagraph"/>
+        <w:numPr>
+          <w:ilvl w:val="1"/>
+          <w:numId w:val="46"/>
+        </w:numPr>
+      </w:pPr>
+      <w:r>
+        <w:t xml:space="preserve">Using insert() method is </w:t>
+      </w:r>
+      <w:r>
+        <w:t>NOT</w:t>
+      </w:r>
+      <w:r>
+        <w:t xml:space="preserve"> recommended.</w:t>
+      </w:r>
+    </w:p>
+    <w:p>
+      <w:pPr>
+        <w:pStyle w:val="ListParagraph"/>
+        <w:numPr>
+          <w:ilvl w:val="1"/>
+          <w:numId w:val="46"/>
+        </w:numPr>
+      </w:pPr>
+      <w:r>
+        <w:t>insert() takes either an object to array of objects(documents) as input.</w:t>
+      </w:r>
+    </w:p>
+    <w:p>
+      <w:pPr>
+        <w:pStyle w:val="ListParagraph"/>
+        <w:numPr>
+          <w:ilvl w:val="1"/>
+          <w:numId w:val="46"/>
+        </w:numPr>
+      </w:pPr>
+      <w:r>
+        <w:t>Unlike insertOne() and insertMany(), insert() does not return ID of the document that was just inserted. This is one of the downsides of insert() as sometimes we immediately need the ID in order for the frontend to work properly.</w:t>
+      </w:r>
+    </w:p>
+    <w:p>
+      <w:pPr>
+        <w:pStyle w:val="ListParagraph"/>
+        <w:numPr>
+          <w:ilvl w:val="0"/>
+          <w:numId w:val="46"/>
+        </w:numPr>
+      </w:pPr>
+      <w:r>
+        <w:t>mongoimport – is a tool to import data.</w:t>
+      </w:r>
+    </w:p>
+    <w:p>
+      <w:pPr>
+        <w:pStyle w:val="Heading2"/>
+      </w:pPr>
+      <w:r>
+        <w:t>Working with Ordered Inserts</w:t>
+      </w:r>
+    </w:p>
+    <w:p>
+      <w:pPr>
+        <w:pStyle w:val="ListParagraph"/>
+        <w:numPr>
+          <w:ilvl w:val="0"/>
+          <w:numId w:val="47"/>
+        </w:numPr>
+      </w:pPr>
+      <w:r>
+        <w:rPr>
+          <w:b/>
+        </w:rPr>
+        <w:t>Ordered I</w:t>
+      </w:r>
+      <w:r>
+        <w:rPr>
+          <w:b/>
+        </w:rPr>
+        <w:t>nserts</w:t>
+      </w:r>
+      <w:r>
+        <w:t xml:space="preserve"> simply means that every element you insert</w:t>
+      </w:r>
+      <w:r>
+        <w:t xml:space="preserve"> </w:t>
+      </w:r>
+      <w:r>
+        <w:t>is processed standalone</w:t>
+      </w:r>
+      <w:r>
+        <w:t xml:space="preserve"> </w:t>
+      </w:r>
+      <w:r>
+        <w:t>but if one fails, it cancels the entire insert operation</w:t>
+      </w:r>
+      <w:r>
+        <w:t xml:space="preserve"> </w:t>
+      </w:r>
+      <w:r>
+        <w:t>but it does not rollback t</w:t>
+      </w:r>
+      <w:r>
+        <w:t>he elements it already inserted. I</w:t>
+      </w:r>
+      <w:r>
+        <w:t xml:space="preserve">t cancels the operation and does not continue with the next document which </w:t>
+      </w:r>
+      <w:r>
+        <w:t>could</w:t>
+      </w:r>
+      <w:r>
+        <w:t xml:space="preserve"> have succeeded.</w:t>
+      </w:r>
+      <w:r>
+        <w:t xml:space="preserve"> </w:t>
+      </w:r>
+      <w:r>
+        <w:t>So this is the default behavior</w:t>
+      </w:r>
+      <w:r>
+        <w:t>.</w:t>
+      </w:r>
+    </w:p>
+    <w:p>
+      <w:pPr>
+        <w:pStyle w:val="ListParagraph"/>
+        <w:numPr>
+          <w:ilvl w:val="0"/>
+          <w:numId w:val="47"/>
+        </w:numPr>
+      </w:pPr>
+      <w:r>
+        <w:t>You can reproduce this by using insertMany() operation by having a duplicate record (record with same “_id”). You will see that the document with duplicate _id will fail and all documents after this document will not be inserted into database</w:t>
+      </w:r>
+      <w:r>
+        <w:t xml:space="preserve"> (even though they could be unique)</w:t>
+      </w:r>
+      <w:r>
+        <w:t>. But documents inserted before the failure will NOT be rollback.</w:t>
+      </w:r>
+    </w:p>
+    <w:p>
+      <w:pPr>
+        <w:pStyle w:val="ListParagraph"/>
+        <w:numPr>
+          <w:ilvl w:val="0"/>
+          <w:numId w:val="47"/>
+        </w:numPr>
+      </w:pPr>
+      <w:r>
+        <w:t xml:space="preserve">We can override this default behavior. </w:t>
+      </w:r>
+      <w:r>
+        <w:t>We can pass another argument to the insertMany() operation which will have our configuration for this insertMany() operation.</w:t>
+      </w:r>
+    </w:p>
+    <w:p>
+      <w:pPr>
+        <w:pStyle w:val="ListParagraph"/>
+        <w:numPr>
+          <w:ilvl w:val="0"/>
+          <w:numId w:val="47"/>
+        </w:numPr>
+      </w:pPr>
+      <w:r>
+        <w:t xml:space="preserve">So we can pass </w:t>
+      </w:r>
+      <w:r>
+        <w:t xml:space="preserve">the </w:t>
+      </w:r>
+      <w:r>
+        <w:t>“</w:t>
+      </w:r>
+      <w:r>
+        <w:t>ordered</w:t>
+      </w:r>
+      <w:r>
+        <w:t>”</w:t>
+      </w:r>
+      <w:r>
+        <w:t xml:space="preserve"> option </w:t>
+      </w:r>
+      <w:r>
+        <w:t xml:space="preserve">which </w:t>
+      </w:r>
+      <w:r>
+        <w:t>allows us to specify whether mongodb should</w:t>
+      </w:r>
+      <w:r>
+        <w:t xml:space="preserve"> perform an “ordered insert” or not. To override the default behavior, set “ordered” to false</w:t>
+      </w:r>
+      <w:r>
+        <w:t>.</w:t>
+      </w:r>
+    </w:p>
+    <w:p>
+      <w:pPr>
+        <w:pStyle w:val="ListParagraph"/>
+        <w:numPr>
+          <w:ilvl w:val="0"/>
+          <w:numId w:val="47"/>
+        </w:numPr>
+      </w:pPr>
+      <w:r>
+        <w:t xml:space="preserve">So with </w:t>
+      </w:r>
+      <w:r>
+        <w:t xml:space="preserve">“ordered” </w:t>
+      </w:r>
+      <w:r>
+        <w:t xml:space="preserve">set </w:t>
+      </w:r>
+      <w:r>
+        <w:t>to false</w:t>
+      </w:r>
+      <w:r>
+        <w:t>, mongodb will continue inserting next documents in the input even if a document fails to be inserted into database.</w:t>
+      </w:r>
+    </w:p>
+    <w:p/>
+    <w:p/>
+    <w:p>
+      <w:pPr>
+        <w:pStyle w:val="Heading2"/>
+      </w:pPr>
+      <w:r>
+        <w:lastRenderedPageBreak/>
+        <w:t>Understanding the “writeConcern”</w:t>
+      </w:r>
+    </w:p>
+    <w:p>
+      <w:r>
+        <w:rPr>
+          <w:noProof/>
+        </w:rPr>
+        <w:drawing>
+          <wp:inline distT="0" distB="0" distL="0" distR="0">
+            <wp:extent cx="5943600" cy="3474720"/>
+            <wp:effectExtent l="0" t="0" r="0" b="0"/>
+            <wp:docPr id="15" name="Picture 15"/>
+            <wp:cNvGraphicFramePr>
+              <a:graphicFrameLocks xmlns:a="http://schemas.openxmlformats.org/drawingml/2006/main" noChangeAspect="1"/>
+            </wp:cNvGraphicFramePr>
+            <a:graphic xmlns:a="http://schemas.openxmlformats.org/drawingml/2006/main">
+              <a:graphicData uri="http://schemas.openxmlformats.org/drawingml/2006/picture">
+                <pic:pic xmlns:pic="http://schemas.openxmlformats.org/drawingml/2006/picture">
+                  <pic:nvPicPr>
+                    <pic:cNvPr id="0" name="Picture 1"/>
+                    <pic:cNvPicPr>
+                      <a:picLocks noChangeAspect="1" noChangeArrowheads="1"/>
+                    </pic:cNvPicPr>
+                  </pic:nvPicPr>
+                  <pic:blipFill>
+                    <a:blip r:embed="rId59">
+                      <a:extLst>
+                        <a:ext uri="{28A0092B-C50C-407E-A947-70E740481C1C}">
+                          <a14:useLocalDpi xmlns:a14="http://schemas.microsoft.com/office/drawing/2010/main" val="0"/>
+                        </a:ext>
+                      </a:extLst>
+                    </a:blip>
+                    <a:srcRect/>
+                    <a:stretch>
+                      <a:fillRect/>
+                    </a:stretch>
+                  </pic:blipFill>
+                  <pic:spPr bwMode="auto">
+                    <a:xfrm>
+                      <a:off x="0" y="0"/>
+                      <a:ext cx="5943600" cy="3474720"/>
+                    </a:xfrm>
+                    <a:prstGeom prst="rect">
+                      <a:avLst/>
+                    </a:prstGeom>
+                    <a:noFill/>
+                    <a:ln>
+                      <a:noFill/>
+                    </a:ln>
+                  </pic:spPr>
+                </pic:pic>
+              </a:graphicData>
+            </a:graphic>
+          </wp:inline>
+        </w:drawing>
+      </w:r>
+    </w:p>
+    <w:p>
+      <w:pPr>
+        <w:pStyle w:val="ListParagraph"/>
+        <w:numPr>
+          <w:ilvl w:val="0"/>
+          <w:numId w:val="48"/>
+        </w:numPr>
+      </w:pPr>
+      <w:r>
+        <w:t>Now you c</w:t>
+      </w:r>
+      <w:r>
+        <w:t>an configure a so-called writeC</w:t>
+      </w:r>
+      <w:r>
+        <w:t>oncern on all the write operations like insert one with an</w:t>
+      </w:r>
+      <w:r>
+        <w:t xml:space="preserve"> additional argument the writeC</w:t>
+      </w:r>
+      <w:r>
+        <w:t>oncern argument which is in turn a document where you can set settings</w:t>
+      </w:r>
+      <w:r>
+        <w:t xml:space="preserve"> like above shown.</w:t>
+      </w:r>
+    </w:p>
+    <w:p>
+      <w:pPr>
+        <w:pStyle w:val="ListParagraph"/>
+        <w:numPr>
+          <w:ilvl w:val="0"/>
+          <w:numId w:val="48"/>
+        </w:numPr>
+      </w:pPr>
+      <w:r>
+        <w:t xml:space="preserve">The </w:t>
+      </w:r>
+      <w:r>
+        <w:rPr>
+          <w:b/>
+        </w:rPr>
+        <w:t>w simply means</w:t>
+      </w:r>
+      <w:r>
+        <w:rPr>
+          <w:b/>
+        </w:rPr>
+        <w:t xml:space="preserve"> </w:t>
+      </w:r>
+      <w:r>
+        <w:rPr>
+          <w:b/>
+        </w:rPr>
+        <w:t>write</w:t>
+      </w:r>
+      <w:r>
+        <w:t xml:space="preserve">, with a </w:t>
+      </w:r>
+      <w:r>
+        <w:t xml:space="preserve">number </w:t>
+      </w:r>
+      <w:r>
+        <w:t>which</w:t>
+      </w:r>
+      <w:r>
+        <w:t xml:space="preserve"> indicates to how many instances, in case you're using multiple instances on one server,</w:t>
+      </w:r>
+      <w:r>
+        <w:t xml:space="preserve"> </w:t>
+      </w:r>
+      <w:r>
+        <w:t>you want this write to be acknowledged.</w:t>
+      </w:r>
+      <w:r>
+        <w:t xml:space="preserve"> </w:t>
+      </w:r>
+    </w:p>
+    <w:p>
+      <w:pPr>
+        <w:pStyle w:val="ListParagraph"/>
+        <w:numPr>
+          <w:ilvl w:val="1"/>
+          <w:numId w:val="48"/>
+        </w:numPr>
+      </w:pPr>
+      <w:r>
+        <w:t>1 is the default value.</w:t>
+      </w:r>
+      <w:r>
+        <w:t xml:space="preserve"> With w: 1, </w:t>
+      </w:r>
+      <w:r>
+        <w:t>which is the default, you're</w:t>
+      </w:r>
+      <w:r>
+        <w:t xml:space="preserve"> </w:t>
+      </w:r>
+      <w:r>
+        <w:t xml:space="preserve">basically saying </w:t>
+      </w:r>
+      <w:r>
+        <w:t>that</w:t>
+      </w:r>
+      <w:r>
+        <w:t xml:space="preserve"> my mongodb server should have accepted that write,</w:t>
+      </w:r>
+      <w:r>
+        <w:t xml:space="preserve"> </w:t>
+      </w:r>
+      <w:r>
+        <w:t>so the storage engine is aware of it and will eventually write it to the disk.</w:t>
+      </w:r>
+      <w:r>
+        <w:t xml:space="preserve"> And once storage engine writes this to memory first, it will return the ObjectId and will acknowledge it.</w:t>
+      </w:r>
+    </w:p>
+    <w:p>
+      <w:pPr>
+        <w:pStyle w:val="ListParagraph"/>
+        <w:numPr>
+          <w:ilvl w:val="1"/>
+          <w:numId w:val="48"/>
+        </w:numPr>
+      </w:pPr>
+      <w:r>
+        <w:t xml:space="preserve">With w: 0, </w:t>
+      </w:r>
+      <w:r>
+        <w:t>you just sent the request</w:t>
+      </w:r>
+      <w:r>
+        <w:t xml:space="preserve"> </w:t>
+      </w:r>
+      <w:r>
+        <w:t>and you immediately return,</w:t>
+      </w:r>
+      <w:r>
+        <w:t xml:space="preserve"> </w:t>
+      </w:r>
+      <w:r>
+        <w:t>you don't wait for a response of this request.</w:t>
+      </w:r>
+      <w:r>
+        <w:t xml:space="preserve"> S</w:t>
+      </w:r>
+      <w:r>
+        <w:t>o the storage engine had no chance to store it in memory and generate that objectId and therefore, you get</w:t>
+      </w:r>
+      <w:r>
+        <w:t xml:space="preserve"> back acknowledged: </w:t>
+      </w:r>
+      <w:r>
+        <w:t>false because you sent the request, you don't even know if it reached the server.</w:t>
+      </w:r>
+      <w:r>
+        <w:t xml:space="preserve">  </w:t>
+      </w:r>
+      <w:r>
+        <w:t>This is of course super fast because you don't have to wait for any response here, for any ID generation</w:t>
+      </w:r>
+      <w:r>
+        <w:t xml:space="preserve"> </w:t>
+      </w:r>
+      <w:r>
+        <w:t>but obviously, it tells you nothing about whether this succeeded or not.</w:t>
+      </w:r>
+    </w:p>
+    <w:p>
+      <w:pPr>
+        <w:pStyle w:val="ListParagraph"/>
+        <w:numPr>
+          <w:ilvl w:val="0"/>
+          <w:numId w:val="48"/>
+        </w:numPr>
+      </w:pPr>
+      <w:r>
+        <w:t xml:space="preserve">The </w:t>
+      </w:r>
+      <w:r>
+        <w:rPr>
+          <w:b/>
+        </w:rPr>
+        <w:t>j stands for journal</w:t>
+      </w:r>
+      <w:r>
+        <w:t xml:space="preserve">. </w:t>
+      </w:r>
+    </w:p>
+    <w:p>
+      <w:pPr>
+        <w:pStyle w:val="ListParagraph"/>
+        <w:numPr>
+          <w:ilvl w:val="1"/>
+          <w:numId w:val="48"/>
+        </w:numPr>
+      </w:pPr>
+      <w:r>
+        <w:t>T</w:t>
+      </w:r>
+      <w:r>
+        <w:t>he journal is an additional file which the storage engine manages which is like a To-Do file.</w:t>
+      </w:r>
+      <w:r>
+        <w:t xml:space="preserve"> </w:t>
+      </w:r>
+    </w:p>
+    <w:p>
+      <w:pPr>
+        <w:pStyle w:val="ListParagraph"/>
+        <w:numPr>
+          <w:ilvl w:val="1"/>
+          <w:numId w:val="48"/>
+        </w:numPr>
+      </w:pPr>
+      <w:r>
+        <w:lastRenderedPageBreak/>
+        <w:t>The journal can be kept to then for example save operations that the storage engine needs to</w:t>
+      </w:r>
+      <w:r>
+        <w:t xml:space="preserve"> </w:t>
+      </w:r>
+      <w:r>
+        <w:t>do</w:t>
+      </w:r>
+      <w:r>
+        <w:t>,</w:t>
+      </w:r>
+      <w:r>
+        <w:t xml:space="preserve"> that have</w:t>
+      </w:r>
+      <w:r>
+        <w:t xml:space="preserve"> </w:t>
+      </w:r>
+      <w:r>
+        <w:t>not been completed yet,</w:t>
+      </w:r>
+      <w:r>
+        <w:t xml:space="preserve"> </w:t>
+      </w:r>
+      <w:r>
+        <w:t>like the write</w:t>
+      </w:r>
+      <w:r>
+        <w:t>.</w:t>
+      </w:r>
+    </w:p>
+    <w:p>
+      <w:pPr>
+        <w:pStyle w:val="ListParagraph"/>
+        <w:numPr>
+          <w:ilvl w:val="1"/>
+          <w:numId w:val="48"/>
+        </w:numPr>
+      </w:pPr>
+      <w:r>
+        <w:t>Now it is aware of the write</w:t>
+      </w:r>
+      <w:r>
+        <w:t xml:space="preserve"> operation</w:t>
+      </w:r>
+      <w:r>
+        <w:t xml:space="preserve"> and that it needs to store that data on disk just by the write</w:t>
+      </w:r>
+      <w:r>
+        <w:t xml:space="preserve"> </w:t>
+      </w:r>
+      <w:r>
+        <w:t>being acknowl</w:t>
+      </w:r>
+      <w:r>
+        <w:t>edged and being there in memory. I</w:t>
+      </w:r>
+      <w:r>
+        <w:t>t does</w:t>
+      </w:r>
+      <w:r>
+        <w:t xml:space="preserve"> </w:t>
+      </w:r>
+      <w:r>
+        <w:t>n</w:t>
+      </w:r>
+      <w:r>
+        <w:t>o</w:t>
+      </w:r>
+      <w:r>
+        <w:t>t need to keep a journal for that.</w:t>
+      </w:r>
+      <w:r>
+        <w:t xml:space="preserve"> </w:t>
+      </w:r>
+      <w:r>
+        <w:t>The idea of that journal file which is a real file on the disk is just that it is aware of this</w:t>
+      </w:r>
+      <w:r>
+        <w:t xml:space="preserve"> write operation </w:t>
+      </w:r>
+      <w:r>
+        <w:t>and if the server go</w:t>
+      </w:r>
+      <w:r>
+        <w:t>es</w:t>
+      </w:r>
+      <w:r>
+        <w:t xml:space="preserve"> down for some reason or anything else happens, that file is still there</w:t>
+      </w:r>
+      <w:r>
+        <w:t xml:space="preserve"> </w:t>
+      </w:r>
+      <w:r>
+        <w:t>and if you restart the server or if it recovers basically, it can look into that file and see what it</w:t>
+      </w:r>
+      <w:r>
+        <w:t xml:space="preserve"> </w:t>
+      </w:r>
+      <w:r>
+        <w:t>needs to-do</w:t>
+      </w:r>
+      <w:r>
+        <w:t xml:space="preserve"> </w:t>
+      </w:r>
+      <w:r>
+        <w:t>and that is of course a nice back up because the memory might have been wiped by then.</w:t>
+      </w:r>
+    </w:p>
+    <w:p>
+      <w:pPr>
+        <w:pStyle w:val="ListParagraph"/>
+        <w:numPr>
+          <w:ilvl w:val="1"/>
+          <w:numId w:val="48"/>
+        </w:numPr>
+      </w:pPr>
+      <w:r>
+        <w:t>So your write could be lost if it's not written to the journal, if it hasn't been written to the real</w:t>
+      </w:r>
+      <w:r>
+        <w:t xml:space="preserve"> </w:t>
+      </w:r>
+      <w:r>
+        <w:t xml:space="preserve">data files yet, that is the idea of the journal, it's </w:t>
+      </w:r>
+      <w:r>
+        <w:rPr>
+          <w:b/>
+        </w:rPr>
+        <w:t>like a back up to-do list</w:t>
+      </w:r>
+      <w:r>
+        <w:t>.</w:t>
+      </w:r>
+    </w:p>
+    <w:p>
+      <w:pPr>
+        <w:pStyle w:val="ListParagraph"/>
+        <w:numPr>
+          <w:ilvl w:val="1"/>
+          <w:numId w:val="48"/>
+        </w:numPr>
+      </w:pPr>
+      <w:r>
+        <w:t>W</w:t>
+      </w:r>
+      <w:r>
+        <w:t xml:space="preserve">hy do we write it in the journal and not directly into the database files? </w:t>
+      </w:r>
+      <w:r>
+        <w:br/>
+      </w:r>
+      <w:r>
+        <w:t>Because</w:t>
+      </w:r>
+      <w:r>
+        <w:t xml:space="preserve"> </w:t>
+      </w:r>
+      <w:r>
+        <w:t>writing into the database files s</w:t>
+      </w:r>
+      <w:r>
+        <w:t>imply is more performance heavy. T</w:t>
+      </w:r>
+      <w:r>
+        <w:t>he journal is like a single line which describes the write operation, writing into the database files</w:t>
+      </w:r>
+      <w:r>
+        <w:t xml:space="preserve"> </w:t>
+      </w:r>
+      <w:r>
+        <w:t>is of course a more complex task because there you need to find the right position to insert it,</w:t>
+      </w:r>
+      <w:r>
+        <w:t xml:space="preserve"> </w:t>
+      </w:r>
+      <w:r>
+        <w:t>if you have indexes, you also need to update these,</w:t>
+      </w:r>
+      <w:r>
+        <w:t xml:space="preserve"> </w:t>
+      </w:r>
+      <w:r>
+        <w:t>so it simply takes longer, adding a to-do in a journal is faster.</w:t>
+      </w:r>
+    </w:p>
+    <w:p>
+      <w:pPr>
+        <w:pStyle w:val="ListParagraph"/>
+        <w:numPr>
+          <w:ilvl w:val="1"/>
+          <w:numId w:val="48"/>
+        </w:numPr>
+      </w:pPr>
+      <w:r>
+        <w:t>T</w:t>
+      </w:r>
+      <w:r>
+        <w:t xml:space="preserve">he default is that the journal is not getting used with </w:t>
+      </w:r>
+      <w:r>
+        <w:t>“</w:t>
+      </w:r>
+      <w:r>
+        <w:t>j</w:t>
+      </w:r>
+      <w:r>
+        <w:t>” set to</w:t>
+      </w:r>
+      <w:r>
+        <w:t xml:space="preserve"> undefined</w:t>
+      </w:r>
+      <w:r>
+        <w:t>.</w:t>
+      </w:r>
+      <w:r>
+        <w:t xml:space="preserve"> </w:t>
+      </w:r>
+    </w:p>
+    <w:p>
+      <w:pPr>
+        <w:pStyle w:val="ListParagraph"/>
+        <w:numPr>
+          <w:ilvl w:val="1"/>
+          <w:numId w:val="48"/>
+        </w:numPr>
+      </w:pPr>
+      <w:r>
+        <w:t>Setting “j” to false has the same effects as that of undefined.</w:t>
+      </w:r>
+    </w:p>
+    <w:p>
+      <w:pPr>
+        <w:pStyle w:val="ListParagraph"/>
+        <w:numPr>
+          <w:ilvl w:val="0"/>
+          <w:numId w:val="48"/>
+        </w:numPr>
+      </w:pPr>
+      <w:r>
+        <w:t xml:space="preserve">So The default option is </w:t>
+      </w:r>
+      <w:r>
+        <w:rPr>
+          <w:b/>
+        </w:rPr>
+        <w:t>{w: 1, j: undefined}</w:t>
+      </w:r>
+    </w:p>
+    <w:p>
+      <w:pPr>
+        <w:pStyle w:val="ListParagraph"/>
+        <w:numPr>
+          <w:ilvl w:val="0"/>
+          <w:numId w:val="48"/>
+        </w:numPr>
+      </w:pPr>
+      <w:r>
+        <w:t>T</w:t>
+      </w:r>
+      <w:r>
+        <w:t>here is a second option we can specify on insertOne and in</w:t>
+      </w:r>
+      <w:r>
+        <w:t>sertMany and that is the writeC</w:t>
+      </w:r>
+      <w:r>
+        <w:t>oncern</w:t>
+      </w:r>
+      <w:r>
+        <w:t xml:space="preserve"> option.</w:t>
+      </w:r>
+    </w:p>
+    <w:p>
+      <w:pPr>
+        <w:pStyle w:val="ListParagraph"/>
+        <w:numPr>
+          <w:ilvl w:val="0"/>
+          <w:numId w:val="48"/>
+        </w:numPr>
+      </w:pPr>
+      <w:r>
+        <w:t xml:space="preserve">With </w:t>
+      </w:r>
+      <w:r>
+        <w:rPr>
+          <w:b/>
+        </w:rPr>
+        <w:t>{w: 1, j: true}</w:t>
+      </w:r>
+      <w:r>
+        <w:rPr>
+          <w:b/>
+        </w:rPr>
+        <w:t>,</w:t>
+      </w:r>
+      <w:r>
+        <w:t xml:space="preserve"> what you're now saying is hey please only report</w:t>
+      </w:r>
+      <w:r>
+        <w:t xml:space="preserve"> </w:t>
+      </w:r>
+      <w:r>
+        <w:t>a success for this write to me after it has been both acknowledged and been saved to the journal,</w:t>
+      </w:r>
+      <w:r>
+        <w:t xml:space="preserve"> </w:t>
+      </w:r>
+      <w:r>
+        <w:t>so now I have a greater security that this will happen and succeed even if the server should face issues</w:t>
+      </w:r>
+      <w:r>
+        <w:t xml:space="preserve"> </w:t>
+      </w:r>
+      <w:r>
+        <w:t>right now.</w:t>
+      </w:r>
+    </w:p>
+    <w:p>
+      <w:pPr>
+        <w:pStyle w:val="ListParagraph"/>
+        <w:numPr>
+          <w:ilvl w:val="0"/>
+          <w:numId w:val="48"/>
+        </w:numPr>
+      </w:pPr>
+      <w:r>
+        <w:t>T</w:t>
+      </w:r>
+      <w:r>
+        <w:t>hird option</w:t>
+      </w:r>
+      <w:r>
+        <w:t xml:space="preserve"> </w:t>
+      </w:r>
+      <w:r>
+        <w:t>not directly related to the journal but it's a W timeout option,</w:t>
+      </w:r>
+      <w:r>
+        <w:t xml:space="preserve"> which is </w:t>
+      </w:r>
+      <w:r>
+        <w:br/>
+      </w:r>
+      <w:r>
+        <w:rPr>
+          <w:b/>
+        </w:rPr>
+        <w:t>{w: 1, wtimeout: 200, j: true}</w:t>
+      </w:r>
+      <w:r>
+        <w:t xml:space="preserve"> N</w:t>
+      </w:r>
+      <w:r>
+        <w:t>ow this simply means which timeframe do you give your server to report a success for this write before</w:t>
+      </w:r>
+      <w:r>
+        <w:t xml:space="preserve"> </w:t>
+      </w:r>
+      <w:r>
+        <w:t>you cancel it.</w:t>
+      </w:r>
+      <w:r>
+        <w:t xml:space="preserve"> </w:t>
+      </w:r>
+      <w:r>
+        <w:t>So if you have some issues with the network connection or anything like that, you might simply timeout</w:t>
+      </w:r>
+      <w:r>
+        <w:t xml:space="preserve"> here. O</w:t>
+      </w:r>
+      <w:r>
+        <w:t>bviously setting this too low might timeout even though it would have perfectly succeeded</w:t>
+      </w:r>
+      <w:r>
+        <w:t xml:space="preserve"> </w:t>
+      </w:r>
+      <w:r>
+        <w:t>normally and therefore you should know what you do when you set this timeout value because if you</w:t>
+      </w:r>
+      <w:r>
+        <w:t xml:space="preserve"> </w:t>
+      </w:r>
+      <w:r>
+        <w:t>set it to a very low number, you might fail a lot</w:t>
+      </w:r>
+      <w:r>
+        <w:t xml:space="preserve"> </w:t>
+      </w:r>
+      <w:r>
+        <w:t>even though there is no actual problem, just some small latency.</w:t>
+      </w:r>
+    </w:p>
+    <w:p>
+      <w:pPr>
+        <w:pStyle w:val="ListParagraph"/>
+        <w:numPr>
+          <w:ilvl w:val="0"/>
+          <w:numId w:val="48"/>
+        </w:numPr>
+      </w:pPr>
+      <w:r>
+        <w:t>This is the writeC</w:t>
+      </w:r>
+      <w:r>
+        <w:t xml:space="preserve">oncern and how you can control this, obviously enabling the </w:t>
+      </w:r>
+      <w:r>
+        <w:t>“</w:t>
+      </w:r>
+      <w:r>
+        <w:t>journal</w:t>
+      </w:r>
+      <w:r>
+        <w:t>”</w:t>
+      </w:r>
+      <w:r>
+        <w:t xml:space="preserve"> confirmation</w:t>
+      </w:r>
+      <w:r>
+        <w:t xml:space="preserve"> </w:t>
+      </w:r>
+      <w:r>
+        <w:t xml:space="preserve">means that your writes will take longer because you don't just tell the </w:t>
+      </w:r>
+      <w:r>
+        <w:lastRenderedPageBreak/>
+        <w:t>server about them but you also need</w:t>
+      </w:r>
+      <w:r>
+        <w:t xml:space="preserve"> </w:t>
+      </w:r>
+      <w:r>
+        <w:t>to wait for the server to store that write operation in the journal</w:t>
+      </w:r>
+      <w:r>
+        <w:t xml:space="preserve"> </w:t>
+      </w:r>
+      <w:r>
+        <w:t>but you get higher security that the write also succeeded.</w:t>
+      </w:r>
+    </w:p>
+    <w:p>
+      <w:pPr>
+        <w:pStyle w:val="ListParagraph"/>
+        <w:numPr>
+          <w:ilvl w:val="0"/>
+          <w:numId w:val="48"/>
+        </w:numPr>
+      </w:pPr>
+      <w:r>
+        <w:t>Again this is a decision you have to make depending on your application needs,</w:t>
+      </w:r>
+      <w:r>
+        <w:t xml:space="preserve"> </w:t>
+      </w:r>
+      <w:r>
+        <w:t>what you need.</w:t>
+      </w:r>
+    </w:p>
+    <w:p>
+      <w:pPr>
+        <w:pStyle w:val="ListParagraph"/>
+        <w:numPr>
+          <w:ilvl w:val="0"/>
+          <w:numId w:val="48"/>
+        </w:numPr>
+      </w:pPr>
+      <w:r>
+        <w:t xml:space="preserve">E.g. </w:t>
+      </w:r>
+    </w:p>
+    <w:p>
+      <w:pPr>
+        <w:pStyle w:val="ListParagraph"/>
+        <w:rPr>
+          <w:rFonts w:ascii="Consolas" w:hAnsi="Consolas" w:cs="Consolas"/>
+        </w:rPr>
+      </w:pPr>
+      <w:r>
+        <w:rPr>
+          <w:rFonts w:ascii="Consolas" w:hAnsi="Consolas" w:cs="Consolas"/>
+        </w:rPr>
+        <w:t xml:space="preserve">&gt;db.persons.insertOne({name: “Sam”, age: 32}, </w:t>
+      </w:r>
+      <w:r>
+        <w:rPr>
+          <w:rFonts w:ascii="Consolas" w:hAnsi="Consolas" w:cs="Consolas"/>
+        </w:rPr>
+        <w:br/>
+        <w:t xml:space="preserve">                      </w:t>
+      </w:r>
+      <w:r>
+        <w:rPr>
+          <w:rFonts w:ascii="Consolas" w:hAnsi="Consolas" w:cs="Consolas"/>
+          <w:b/>
+        </w:rPr>
+        <w:t>{writeConcern: {w: 1, j: true}}</w:t>
+      </w:r>
+      <w:r>
+        <w:rPr>
+          <w:rFonts w:ascii="Consolas" w:hAnsi="Consolas" w:cs="Consolas"/>
+        </w:rPr>
+        <w:t>);</w:t>
+      </w:r>
+    </w:p>
+    <w:p>
+      <w:pPr>
+        <w:pStyle w:val="Heading2"/>
+      </w:pPr>
+      <w:r>
+        <w:t>Atomicity</w:t>
+      </w:r>
+    </w:p>
+    <w:p>
+      <w:pPr>
+        <w:pStyle w:val="ListParagraph"/>
+        <w:numPr>
+          <w:ilvl w:val="0"/>
+          <w:numId w:val="49"/>
+        </w:numPr>
+      </w:pPr>
+      <w:r>
+        <w:t xml:space="preserve">MongoDB </w:t>
+      </w:r>
+      <w:r>
+        <w:t>guarantees you an atomic transaction which means the transaction either succeeds as a whole or it fails</w:t>
+      </w:r>
+      <w:r>
+        <w:t xml:space="preserve"> </w:t>
+      </w:r>
+      <w:r>
+        <w:t>as a whole</w:t>
+      </w:r>
+      <w:r>
+        <w:t xml:space="preserve">. </w:t>
+      </w:r>
+    </w:p>
+    <w:p>
+      <w:pPr>
+        <w:pStyle w:val="ListParagraph"/>
+        <w:numPr>
+          <w:ilvl w:val="0"/>
+          <w:numId w:val="49"/>
+        </w:numPr>
+      </w:pPr>
+      <w:r>
+        <w:t>I</w:t>
+      </w:r>
+      <w:r>
+        <w:t>f it fails during the write, everything is rolled back for this document you inserted</w:t>
+      </w:r>
+      <w:r>
+        <w:t xml:space="preserve"> </w:t>
+      </w:r>
+      <w:r>
+        <w:t>and that is important.</w:t>
+      </w:r>
+      <w:r>
+        <w:t xml:space="preserve"> E.g. in one document, suppose you have 3 fields name, age and hobbies, then it will never happen that the partial data like just name and age without hobbies is saved in database because of any reasons or server failures.</w:t>
+      </w:r>
+    </w:p>
+    <w:p>
+      <w:pPr>
+        <w:pStyle w:val="ListParagraph"/>
+        <w:numPr>
+          <w:ilvl w:val="0"/>
+          <w:numId w:val="49"/>
+        </w:numPr>
+      </w:pPr>
+      <w:r>
+        <w:t>It's on a per document level, that docume</w:t>
+      </w:r>
+      <w:r>
+        <w:t>nt means the top level document s</w:t>
+      </w:r>
+      <w:r>
+        <w:t>o it includes all embedded documents, all arrays so that is all included</w:t>
+      </w:r>
+      <w:r>
+        <w:t>.</w:t>
+      </w:r>
+    </w:p>
+    <w:p>
+      <w:pPr>
+        <w:pStyle w:val="Heading2"/>
+      </w:pPr>
+      <w:r>
+        <w:t>Importing Data</w:t>
+      </w:r>
+    </w:p>
+    <w:p>
+      <w:pPr>
+        <w:pStyle w:val="ListParagraph"/>
+        <w:numPr>
+          <w:ilvl w:val="0"/>
+          <w:numId w:val="50"/>
+        </w:numPr>
+      </w:pPr>
+      <w:r>
+        <w:t>Go to the path where you have the json file which you want to import the data from.</w:t>
+      </w:r>
+      <w:r>
+        <w:t xml:space="preserve"> Or you can pass the full file path as first arg to mongoimport command.</w:t>
+      </w:r>
+    </w:p>
+    <w:p>
+      <w:pPr>
+        <w:pStyle w:val="ListParagraph"/>
+        <w:numPr>
+          <w:ilvl w:val="0"/>
+          <w:numId w:val="50"/>
+        </w:numPr>
+      </w:pPr>
+      <w:r>
+        <w:t>D:\MongoDB\workspace\02-import-data</w:t>
+      </w:r>
+      <w:r>
+        <w:br/>
+      </w:r>
+      <w:r>
+        <w:rPr>
+          <w:rFonts w:ascii="Consolas" w:hAnsi="Consolas" w:cs="Consolas"/>
+        </w:rPr>
+        <w:t xml:space="preserve">&gt; </w:t>
+      </w:r>
+      <w:r>
+        <w:rPr>
+          <w:rFonts w:ascii="Consolas" w:hAnsi="Consolas" w:cs="Consolas"/>
+          <w:b/>
+        </w:rPr>
+        <w:t>mongoimport</w:t>
+      </w:r>
+      <w:r>
+        <w:rPr>
+          <w:rFonts w:ascii="Consolas" w:hAnsi="Consolas" w:cs="Consolas"/>
+        </w:rPr>
+        <w:t xml:space="preserve"> tv-shows.json -d movieData -c movies --jsonArray --drop</w:t>
+      </w:r>
+    </w:p>
+    <w:p>
+      <w:pPr>
+        <w:pStyle w:val="ListParagraph"/>
+        <w:numPr>
+          <w:ilvl w:val="0"/>
+          <w:numId w:val="50"/>
+        </w:numPr>
+      </w:pPr>
+      <w:r>
+        <w:t>-d means which database this imported data should be added to</w:t>
+      </w:r>
+    </w:p>
+    <w:p>
+      <w:pPr>
+        <w:pStyle w:val="ListParagraph"/>
+        <w:numPr>
+          <w:ilvl w:val="0"/>
+          <w:numId w:val="50"/>
+        </w:numPr>
+      </w:pPr>
+      <w:r>
+        <w:t>-c means which collection inside given database the data should be added to</w:t>
+      </w:r>
+    </w:p>
+    <w:p>
+      <w:pPr>
+        <w:pStyle w:val="ListParagraph"/>
+        <w:numPr>
+          <w:ilvl w:val="0"/>
+          <w:numId w:val="50"/>
+        </w:numPr>
+      </w:pPr>
+      <w:r>
+        <w:t>--jsonArray – means we are just telling that the file contains more than one document. Can be ignored if there is only one document in the file.</w:t>
+      </w:r>
+    </w:p>
+    <w:p>
+      <w:pPr>
+        <w:pStyle w:val="ListParagraph"/>
+        <w:numPr>
+          <w:ilvl w:val="0"/>
+          <w:numId w:val="50"/>
+        </w:numPr>
+      </w:pPr>
+      <w:r>
+        <w:t xml:space="preserve">--drop means </w:t>
+      </w:r>
+      <w:r>
+        <w:t xml:space="preserve"> if this collection should already exist, it will be dropped and then re-added</w:t>
+      </w:r>
+      <w:r>
+        <w:t xml:space="preserve">. If --drop is not used, </w:t>
+      </w:r>
+      <w:r>
+        <w:t>it we'll append the data to the existing collection</w:t>
+      </w:r>
+      <w:r>
+        <w:t xml:space="preserve"> if one already exists.</w:t>
+      </w:r>
+    </w:p>
+    <w:p>
+      <w:r>
+        <w:rPr>
+          <w:noProof/>
+        </w:rPr>
+        <w:drawing>
+          <wp:inline distT="0" distB="0" distL="0" distR="0">
+            <wp:extent cx="6355080" cy="539496"/>
+            <wp:effectExtent l="0" t="0" r="0" b="0"/>
+            <wp:docPr id="16" name="Picture 16"/>
+            <wp:cNvGraphicFramePr>
+              <a:graphicFrameLocks xmlns:a="http://schemas.openxmlformats.org/drawingml/2006/main" noChangeAspect="1"/>
+            </wp:cNvGraphicFramePr>
+            <a:graphic xmlns:a="http://schemas.openxmlformats.org/drawingml/2006/main">
+              <a:graphicData uri="http://schemas.openxmlformats.org/drawingml/2006/picture">
+                <pic:pic xmlns:pic="http://schemas.openxmlformats.org/drawingml/2006/picture">
+                  <pic:nvPicPr>
+                    <pic:cNvPr id="0" name="Picture 2"/>
+                    <pic:cNvPicPr>
+                      <a:picLocks noChangeAspect="1" noChangeArrowheads="1"/>
+                    </pic:cNvPicPr>
+                  </pic:nvPicPr>
+                  <pic:blipFill>
+                    <a:blip r:embed="rId60">
+                      <a:extLst>
+                        <a:ext uri="{28A0092B-C50C-407E-A947-70E740481C1C}">
+                          <a14:useLocalDpi xmlns:a14="http://schemas.microsoft.com/office/drawing/2010/main" val="0"/>
+                        </a:ext>
+                      </a:extLst>
+                    </a:blip>
+                    <a:srcRect/>
+                    <a:stretch>
+                      <a:fillRect/>
+                    </a:stretch>
+                  </pic:blipFill>
+                  <pic:spPr bwMode="auto">
+                    <a:xfrm>
+                      <a:off x="0" y="0"/>
+                      <a:ext cx="6355080" cy="539496"/>
+                    </a:xfrm>
+                    <a:prstGeom prst="rect">
+                      <a:avLst/>
+                    </a:prstGeom>
+                    <a:noFill/>
+                    <a:ln>
+                      <a:noFill/>
+                    </a:ln>
+                  </pic:spPr>
+                </pic:pic>
+              </a:graphicData>
+            </a:graphic>
+          </wp:inline>
+        </w:drawing>
+      </w:r>
+    </w:p>
+    <w:p/>
+    <w:p/>
+    <w:p/>
+    <w:p/>
+    <w:p>
+      <w:pPr>
+        <w:pStyle w:val="Heading2"/>
+      </w:pPr>
+      <w:r>
+        <w:lastRenderedPageBreak/>
+        <w:t>Summary</w:t>
+      </w:r>
+    </w:p>
+    <w:p>
+      <w:r>
+        <w:rPr>
+          <w:noProof/>
+        </w:rPr>
+        <w:drawing>
+          <wp:inline distT="0" distB="0" distL="0" distR="0">
+            <wp:extent cx="5943600" cy="3383280"/>
+            <wp:effectExtent l="0" t="0" r="0" b="7620"/>
+            <wp:docPr id="17" name="Picture 17"/>
+            <wp:cNvGraphicFramePr>
+              <a:graphicFrameLocks xmlns:a="http://schemas.openxmlformats.org/drawingml/2006/main" noChangeAspect="1"/>
+            </wp:cNvGraphicFramePr>
+            <a:graphic xmlns:a="http://schemas.openxmlformats.org/drawingml/2006/main">
+              <a:graphicData uri="http://schemas.openxmlformats.org/drawingml/2006/picture">
+                <pic:pic xmlns:pic="http://schemas.openxmlformats.org/drawingml/2006/picture">
+                  <pic:nvPicPr>
+                    <pic:cNvPr id="0" name="Picture 3"/>
+                    <pic:cNvPicPr>
+                      <a:picLocks noChangeAspect="1" noChangeArrowheads="1"/>
+                    </pic:cNvPicPr>
+                  </pic:nvPicPr>
+                  <pic:blipFill>
+                    <a:blip r:embed="rId61">
+                      <a:extLst>
+                        <a:ext uri="{28A0092B-C50C-407E-A947-70E740481C1C}">
+                          <a14:useLocalDpi xmlns:a14="http://schemas.microsoft.com/office/drawing/2010/main" val="0"/>
+                        </a:ext>
+                      </a:extLst>
+                    </a:blip>
+                    <a:srcRect/>
+                    <a:stretch>
+                      <a:fillRect/>
+                    </a:stretch>
+                  </pic:blipFill>
+                  <pic:spPr bwMode="auto">
+                    <a:xfrm>
+                      <a:off x="0" y="0"/>
+                      <a:ext cx="5943600" cy="3383280"/>
+                    </a:xfrm>
+                    <a:prstGeom prst="rect">
+                      <a:avLst/>
+                    </a:prstGeom>
+                    <a:noFill/>
+                    <a:ln>
+                      <a:noFill/>
+                    </a:ln>
+                  </pic:spPr>
+                </pic:pic>
+              </a:graphicData>
+            </a:graphic>
+          </wp:inline>
+        </w:drawing>
+      </w:r>
+    </w:p>
+    <w:p/>
+    <w:p>
+      <w:bookmarkStart w:id="26" w:name="_GoBack"/>
+      <w:bookmarkEnd w:id="26"/>
     </w:p>
     <w:p/>
     <w:p/>
@@ -10658,12 +12042,6 @@
     <w:p/>
     <w:p/>
     <w:p/>
-    <w:p/>
-    <w:p/>
-    <w:p/>
-    <w:p/>
-    <w:p/>
-    <w:p/>
     <w:p>
       <w:pPr>
         <w:pStyle w:val="Heading1"/>
@@ -10711,6 +12089,119 @@
 <file path=word/numbering.xml><?xml version="1.0" encoding="utf-8"?>
 <w:numbering xmlns:wpc="http://schemas.microsoft.com/office/word/2010/wordprocessingCanvas" xmlns:mc="http://schemas.openxmlformats.org/markup-compatibility/2006" xmlns:o="urn:schemas-microsoft-com:office:office" xmlns:r="http://schemas.openxmlformats.org/officeDocument/2006/relationships" xmlns:m="http://schemas.openxmlformats.org/officeDocument/2006/math" xmlns:v="urn:schemas-microsoft-com:vml" xmlns:wp14="http://schemas.microsoft.com/office/word/2010/wordprocessingDrawing" xmlns:wp="http://schemas.openxmlformats.org/drawingml/2006/wordprocessingDrawing" xmlns:w10="urn:schemas-microsoft-com:office:word" xmlns:w="http://schemas.openxmlformats.org/wordprocessingml/2006/main" xmlns:w14="http://schemas.microsoft.com/office/word/2010/wordml" xmlns:w15="http://schemas.microsoft.com/office/word/2012/wordml" xmlns:wpg="http://schemas.microsoft.com/office/word/2010/wordprocessingGroup" xmlns:wpi="http://schemas.microsoft.com/office/word/2010/wordprocessingInk" xmlns:wne="http://schemas.microsoft.com/office/word/2006/wordml" xmlns:wps="http://schemas.microsoft.com/office/word/2010/wordprocessingShape" mc:Ignorable="w14 w15 wp14">
   <w:abstractNum w:abstractNumId="0">
+    <w:nsid w:val="0061410E"/>
+    <w:multiLevelType w:val="hybridMultilevel"/>
+    <w:tmpl w:val="81C84066"/>
+    <w:lvl w:ilvl="0" w:tplc="04090001">
+      <w:start w:val="1"/>
+      <w:numFmt w:val="bullet"/>
+      <w:lvlText w:val=""/>
+      <w:lvlJc w:val="left"/>
+      <w:pPr>
+        <w:ind w:left="720" w:hanging="360"/>
+      </w:pPr>
+      <w:rPr>
+        <w:rFonts w:ascii="Symbol" w:hAnsi="Symbol" w:hint="default"/>
+      </w:rPr>
+    </w:lvl>
+    <w:lvl w:ilvl="1" w:tplc="04090003">
+      <w:start w:val="1"/>
+      <w:numFmt w:val="bullet"/>
+      <w:lvlText w:val="o"/>
+      <w:lvlJc w:val="left"/>
+      <w:pPr>
+        <w:ind w:left="1440" w:hanging="360"/>
+      </w:pPr>
+      <w:rPr>
+        <w:rFonts w:ascii="Courier New" w:hAnsi="Courier New" w:cs="Courier New" w:hint="default"/>
+      </w:rPr>
+    </w:lvl>
+    <w:lvl w:ilvl="2" w:tplc="04090005" w:tentative="1">
+      <w:start w:val="1"/>
+      <w:numFmt w:val="bullet"/>
+      <w:lvlText w:val=""/>
+      <w:lvlJc w:val="left"/>
+      <w:pPr>
+        <w:ind w:left="2160" w:hanging="360"/>
+      </w:pPr>
+      <w:rPr>
+        <w:rFonts w:ascii="Wingdings" w:hAnsi="Wingdings" w:hint="default"/>
+      </w:rPr>
+    </w:lvl>
+    <w:lvl w:ilvl="3" w:tplc="04090001" w:tentative="1">
+      <w:start w:val="1"/>
+      <w:numFmt w:val="bullet"/>
+      <w:lvlText w:val=""/>
+      <w:lvlJc w:val="left"/>
+      <w:pPr>
+        <w:ind w:left="2880" w:hanging="360"/>
+      </w:pPr>
+      <w:rPr>
+        <w:rFonts w:ascii="Symbol" w:hAnsi="Symbol" w:hint="default"/>
+      </w:rPr>
+    </w:lvl>
+    <w:lvl w:ilvl="4" w:tplc="04090003" w:tentative="1">
+      <w:start w:val="1"/>
+      <w:numFmt w:val="bullet"/>
+      <w:lvlText w:val="o"/>
+      <w:lvlJc w:val="left"/>
+      <w:pPr>
+        <w:ind w:left="3600" w:hanging="360"/>
+      </w:pPr>
+      <w:rPr>
+        <w:rFonts w:ascii="Courier New" w:hAnsi="Courier New" w:cs="Courier New" w:hint="default"/>
+      </w:rPr>
+    </w:lvl>
+    <w:lvl w:ilvl="5" w:tplc="04090005" w:tentative="1">
+      <w:start w:val="1"/>
+      <w:numFmt w:val="bullet"/>
+      <w:lvlText w:val=""/>
+      <w:lvlJc w:val="left"/>
+      <w:pPr>
+        <w:ind w:left="4320" w:hanging="360"/>
+      </w:pPr>
+      <w:rPr>
+        <w:rFonts w:ascii="Wingdings" w:hAnsi="Wingdings" w:hint="default"/>
+      </w:rPr>
+    </w:lvl>
+    <w:lvl w:ilvl="6" w:tplc="04090001" w:tentative="1">
+      <w:start w:val="1"/>
+      <w:numFmt w:val="bullet"/>
+      <w:lvlText w:val=""/>
+      <w:lvlJc w:val="left"/>
+      <w:pPr>
+        <w:ind w:left="5040" w:hanging="360"/>
+      </w:pPr>
+      <w:rPr>
+        <w:rFonts w:ascii="Symbol" w:hAnsi="Symbol" w:hint="default"/>
+      </w:rPr>
+    </w:lvl>
+    <w:lvl w:ilvl="7" w:tplc="04090003" w:tentative="1">
+      <w:start w:val="1"/>
+      <w:numFmt w:val="bullet"/>
+      <w:lvlText w:val="o"/>
+      <w:lvlJc w:val="left"/>
+      <w:pPr>
+        <w:ind w:left="5760" w:hanging="360"/>
+      </w:pPr>
+      <w:rPr>
+        <w:rFonts w:ascii="Courier New" w:hAnsi="Courier New" w:cs="Courier New" w:hint="default"/>
+      </w:rPr>
+    </w:lvl>
+    <w:lvl w:ilvl="8" w:tplc="04090005" w:tentative="1">
+      <w:start w:val="1"/>
+      <w:numFmt w:val="bullet"/>
+      <w:lvlText w:val=""/>
+      <w:lvlJc w:val="left"/>
+      <w:pPr>
+        <w:ind w:left="6480" w:hanging="360"/>
+      </w:pPr>
+      <w:rPr>
+        <w:rFonts w:ascii="Wingdings" w:hAnsi="Wingdings" w:hint="default"/>
+      </w:rPr>
+    </w:lvl>
+  </w:abstractNum>
+  <w:abstractNum w:abstractNumId="1">
     <w:nsid w:val="03074F6F"/>
     <w:multiLevelType w:val="hybridMultilevel"/>
     <w:tmpl w:val="719C0B36"/>
@@ -10823,7 +12314,120 @@
       </w:rPr>
     </w:lvl>
   </w:abstractNum>
-  <w:abstractNum w:abstractNumId="1">
+  <w:abstractNum w:abstractNumId="2">
+    <w:nsid w:val="04C3682C"/>
+    <w:multiLevelType w:val="hybridMultilevel"/>
+    <w:tmpl w:val="3A24E35A"/>
+    <w:lvl w:ilvl="0" w:tplc="04090001">
+      <w:start w:val="1"/>
+      <w:numFmt w:val="bullet"/>
+      <w:lvlText w:val=""/>
+      <w:lvlJc w:val="left"/>
+      <w:pPr>
+        <w:ind w:left="720" w:hanging="360"/>
+      </w:pPr>
+      <w:rPr>
+        <w:rFonts w:ascii="Symbol" w:hAnsi="Symbol" w:hint="default"/>
+      </w:rPr>
+    </w:lvl>
+    <w:lvl w:ilvl="1" w:tplc="04090003" w:tentative="1">
+      <w:start w:val="1"/>
+      <w:numFmt w:val="bullet"/>
+      <w:lvlText w:val="o"/>
+      <w:lvlJc w:val="left"/>
+      <w:pPr>
+        <w:ind w:left="1440" w:hanging="360"/>
+      </w:pPr>
+      <w:rPr>
+        <w:rFonts w:ascii="Courier New" w:hAnsi="Courier New" w:cs="Courier New" w:hint="default"/>
+      </w:rPr>
+    </w:lvl>
+    <w:lvl w:ilvl="2" w:tplc="04090005" w:tentative="1">
+      <w:start w:val="1"/>
+      <w:numFmt w:val="bullet"/>
+      <w:lvlText w:val=""/>
+      <w:lvlJc w:val="left"/>
+      <w:pPr>
+        <w:ind w:left="2160" w:hanging="360"/>
+      </w:pPr>
+      <w:rPr>
+        <w:rFonts w:ascii="Wingdings" w:hAnsi="Wingdings" w:hint="default"/>
+      </w:rPr>
+    </w:lvl>
+    <w:lvl w:ilvl="3" w:tplc="04090001" w:tentative="1">
+      <w:start w:val="1"/>
+      <w:numFmt w:val="bullet"/>
+      <w:lvlText w:val=""/>
+      <w:lvlJc w:val="left"/>
+      <w:pPr>
+        <w:ind w:left="2880" w:hanging="360"/>
+      </w:pPr>
+      <w:rPr>
+        <w:rFonts w:ascii="Symbol" w:hAnsi="Symbol" w:hint="default"/>
+      </w:rPr>
+    </w:lvl>
+    <w:lvl w:ilvl="4" w:tplc="04090003" w:tentative="1">
+      <w:start w:val="1"/>
+      <w:numFmt w:val="bullet"/>
+      <w:lvlText w:val="o"/>
+      <w:lvlJc w:val="left"/>
+      <w:pPr>
+        <w:ind w:left="3600" w:hanging="360"/>
+      </w:pPr>
+      <w:rPr>
+        <w:rFonts w:ascii="Courier New" w:hAnsi="Courier New" w:cs="Courier New" w:hint="default"/>
+      </w:rPr>
+    </w:lvl>
+    <w:lvl w:ilvl="5" w:tplc="04090005" w:tentative="1">
+      <w:start w:val="1"/>
+      <w:numFmt w:val="bullet"/>
+      <w:lvlText w:val=""/>
+      <w:lvlJc w:val="left"/>
+      <w:pPr>
+        <w:ind w:left="4320" w:hanging="360"/>
+      </w:pPr>
+      <w:rPr>
+        <w:rFonts w:ascii="Wingdings" w:hAnsi="Wingdings" w:hint="default"/>
+      </w:rPr>
+    </w:lvl>
+    <w:lvl w:ilvl="6" w:tplc="04090001" w:tentative="1">
+      <w:start w:val="1"/>
+      <w:numFmt w:val="bullet"/>
+      <w:lvlText w:val=""/>
+      <w:lvlJc w:val="left"/>
+      <w:pPr>
+        <w:ind w:left="5040" w:hanging="360"/>
+      </w:pPr>
+      <w:rPr>
+        <w:rFonts w:ascii="Symbol" w:hAnsi="Symbol" w:hint="default"/>
+      </w:rPr>
+    </w:lvl>
+    <w:lvl w:ilvl="7" w:tplc="04090003" w:tentative="1">
+      <w:start w:val="1"/>
+      <w:numFmt w:val="bullet"/>
+      <w:lvlText w:val="o"/>
+      <w:lvlJc w:val="left"/>
+      <w:pPr>
+        <w:ind w:left="5760" w:hanging="360"/>
+      </w:pPr>
+      <w:rPr>
+        <w:rFonts w:ascii="Courier New" w:hAnsi="Courier New" w:cs="Courier New" w:hint="default"/>
+      </w:rPr>
+    </w:lvl>
+    <w:lvl w:ilvl="8" w:tplc="04090005" w:tentative="1">
+      <w:start w:val="1"/>
+      <w:numFmt w:val="bullet"/>
+      <w:lvlText w:val=""/>
+      <w:lvlJc w:val="left"/>
+      <w:pPr>
+        <w:ind w:left="6480" w:hanging="360"/>
+      </w:pPr>
+      <w:rPr>
+        <w:rFonts w:ascii="Wingdings" w:hAnsi="Wingdings" w:hint="default"/>
+      </w:rPr>
+    </w:lvl>
+  </w:abstractNum>
+  <w:abstractNum w:abstractNumId="3">
     <w:nsid w:val="0951234D"/>
     <w:multiLevelType w:val="hybridMultilevel"/>
     <w:tmpl w:val="F8521342"/>
@@ -10936,7 +12540,7 @@
       </w:rPr>
     </w:lvl>
   </w:abstractNum>
-  <w:abstractNum w:abstractNumId="2">
+  <w:abstractNum w:abstractNumId="4">
     <w:nsid w:val="0D787876"/>
     <w:multiLevelType w:val="hybridMultilevel"/>
     <w:tmpl w:val="4BD230CE"/>
@@ -11049,7 +12653,7 @@
       </w:rPr>
     </w:lvl>
   </w:abstractNum>
-  <w:abstractNum w:abstractNumId="3">
+  <w:abstractNum w:abstractNumId="5">
     <w:nsid w:val="0DF80839"/>
     <w:multiLevelType w:val="hybridMultilevel"/>
     <w:tmpl w:val="7742C074"/>
@@ -11162,7 +12766,7 @@
       </w:rPr>
     </w:lvl>
   </w:abstractNum>
-  <w:abstractNum w:abstractNumId="4">
+  <w:abstractNum w:abstractNumId="6">
     <w:nsid w:val="0E66023D"/>
     <w:multiLevelType w:val="hybridMultilevel"/>
     <w:tmpl w:val="01428AC8"/>
@@ -11275,7 +12879,7 @@
       </w:rPr>
     </w:lvl>
   </w:abstractNum>
-  <w:abstractNum w:abstractNumId="5">
+  <w:abstractNum w:abstractNumId="7">
     <w:nsid w:val="0F1D7996"/>
     <w:multiLevelType w:val="hybridMultilevel"/>
     <w:tmpl w:val="6070091A"/>
@@ -11388,7 +12992,120 @@
       </w:rPr>
     </w:lvl>
   </w:abstractNum>
-  <w:abstractNum w:abstractNumId="6">
+  <w:abstractNum w:abstractNumId="8">
+    <w:nsid w:val="10CE4EF6"/>
+    <w:multiLevelType w:val="hybridMultilevel"/>
+    <w:tmpl w:val="F7A2C7F8"/>
+    <w:lvl w:ilvl="0" w:tplc="04090001">
+      <w:start w:val="1"/>
+      <w:numFmt w:val="bullet"/>
+      <w:lvlText w:val=""/>
+      <w:lvlJc w:val="left"/>
+      <w:pPr>
+        <w:ind w:left="720" w:hanging="360"/>
+      </w:pPr>
+      <w:rPr>
+        <w:rFonts w:ascii="Symbol" w:hAnsi="Symbol" w:hint="default"/>
+      </w:rPr>
+    </w:lvl>
+    <w:lvl w:ilvl="1" w:tplc="04090003" w:tentative="1">
+      <w:start w:val="1"/>
+      <w:numFmt w:val="bullet"/>
+      <w:lvlText w:val="o"/>
+      <w:lvlJc w:val="left"/>
+      <w:pPr>
+        <w:ind w:left="1440" w:hanging="360"/>
+      </w:pPr>
+      <w:rPr>
+        <w:rFonts w:ascii="Courier New" w:hAnsi="Courier New" w:cs="Courier New" w:hint="default"/>
+      </w:rPr>
+    </w:lvl>
+    <w:lvl w:ilvl="2" w:tplc="04090005" w:tentative="1">
+      <w:start w:val="1"/>
+      <w:numFmt w:val="bullet"/>
+      <w:lvlText w:val=""/>
+      <w:lvlJc w:val="left"/>
+      <w:pPr>
+        <w:ind w:left="2160" w:hanging="360"/>
+      </w:pPr>
+      <w:rPr>
+        <w:rFonts w:ascii="Wingdings" w:hAnsi="Wingdings" w:hint="default"/>
+      </w:rPr>
+    </w:lvl>
+    <w:lvl w:ilvl="3" w:tplc="04090001" w:tentative="1">
+      <w:start w:val="1"/>
+      <w:numFmt w:val="bullet"/>
+      <w:lvlText w:val=""/>
+      <w:lvlJc w:val="left"/>
+      <w:pPr>
+        <w:ind w:left="2880" w:hanging="360"/>
+      </w:pPr>
+      <w:rPr>
+        <w:rFonts w:ascii="Symbol" w:hAnsi="Symbol" w:hint="default"/>
+      </w:rPr>
+    </w:lvl>
+    <w:lvl w:ilvl="4" w:tplc="04090003" w:tentative="1">
+      <w:start w:val="1"/>
+      <w:numFmt w:val="bullet"/>
+      <w:lvlText w:val="o"/>
+      <w:lvlJc w:val="left"/>
+      <w:pPr>
+        <w:ind w:left="3600" w:hanging="360"/>
+      </w:pPr>
+      <w:rPr>
+        <w:rFonts w:ascii="Courier New" w:hAnsi="Courier New" w:cs="Courier New" w:hint="default"/>
+      </w:rPr>
+    </w:lvl>
+    <w:lvl w:ilvl="5" w:tplc="04090005" w:tentative="1">
+      <w:start w:val="1"/>
+      <w:numFmt w:val="bullet"/>
+      <w:lvlText w:val=""/>
+      <w:lvlJc w:val="left"/>
+      <w:pPr>
+        <w:ind w:left="4320" w:hanging="360"/>
+      </w:pPr>
+      <w:rPr>
+        <w:rFonts w:ascii="Wingdings" w:hAnsi="Wingdings" w:hint="default"/>
+      </w:rPr>
+    </w:lvl>
+    <w:lvl w:ilvl="6" w:tplc="04090001" w:tentative="1">
+      <w:start w:val="1"/>
+      <w:numFmt w:val="bullet"/>
+      <w:lvlText w:val=""/>
+      <w:lvlJc w:val="left"/>
+      <w:pPr>
+        <w:ind w:left="5040" w:hanging="360"/>
+      </w:pPr>
+      <w:rPr>
+        <w:rFonts w:ascii="Symbol" w:hAnsi="Symbol" w:hint="default"/>
+      </w:rPr>
+    </w:lvl>
+    <w:lvl w:ilvl="7" w:tplc="04090003" w:tentative="1">
+      <w:start w:val="1"/>
+      <w:numFmt w:val="bullet"/>
+      <w:lvlText w:val="o"/>
+      <w:lvlJc w:val="left"/>
+      <w:pPr>
+        <w:ind w:left="5760" w:hanging="360"/>
+      </w:pPr>
+      <w:rPr>
+        <w:rFonts w:ascii="Courier New" w:hAnsi="Courier New" w:cs="Courier New" w:hint="default"/>
+      </w:rPr>
+    </w:lvl>
+    <w:lvl w:ilvl="8" w:tplc="04090005" w:tentative="1">
+      <w:start w:val="1"/>
+      <w:numFmt w:val="bullet"/>
+      <w:lvlText w:val=""/>
+      <w:lvlJc w:val="left"/>
+      <w:pPr>
+        <w:ind w:left="6480" w:hanging="360"/>
+      </w:pPr>
+      <w:rPr>
+        <w:rFonts w:ascii="Wingdings" w:hAnsi="Wingdings" w:hint="default"/>
+      </w:rPr>
+    </w:lvl>
+  </w:abstractNum>
+  <w:abstractNum w:abstractNumId="9">
     <w:nsid w:val="11442048"/>
     <w:multiLevelType w:val="hybridMultilevel"/>
     <w:tmpl w:val="255A5672"/>
@@ -11501,7 +13218,7 @@
       </w:rPr>
     </w:lvl>
   </w:abstractNum>
-  <w:abstractNum w:abstractNumId="7">
+  <w:abstractNum w:abstractNumId="10">
     <w:nsid w:val="14327403"/>
     <w:multiLevelType w:val="hybridMultilevel"/>
     <w:tmpl w:val="D6F04B2C"/>
@@ -11614,7 +13331,7 @@
       </w:rPr>
     </w:lvl>
   </w:abstractNum>
-  <w:abstractNum w:abstractNumId="8">
+  <w:abstractNum w:abstractNumId="11">
     <w:nsid w:val="16C52585"/>
     <w:multiLevelType w:val="hybridMultilevel"/>
     <w:tmpl w:val="26E8E404"/>
@@ -11727,7 +13444,7 @@
       </w:rPr>
     </w:lvl>
   </w:abstractNum>
-  <w:abstractNum w:abstractNumId="9">
+  <w:abstractNum w:abstractNumId="12">
     <w:nsid w:val="17B76C24"/>
     <w:multiLevelType w:val="hybridMultilevel"/>
     <w:tmpl w:val="4962A60C"/>
@@ -11840,7 +13557,7 @@
       </w:rPr>
     </w:lvl>
   </w:abstractNum>
-  <w:abstractNum w:abstractNumId="10">
+  <w:abstractNum w:abstractNumId="13">
     <w:nsid w:val="17BB1B87"/>
     <w:multiLevelType w:val="hybridMultilevel"/>
     <w:tmpl w:val="9EDCF76E"/>
@@ -11953,7 +13670,7 @@
       </w:rPr>
     </w:lvl>
   </w:abstractNum>
-  <w:abstractNum w:abstractNumId="11">
+  <w:abstractNum w:abstractNumId="14">
     <w:nsid w:val="18871701"/>
     <w:multiLevelType w:val="hybridMultilevel"/>
     <w:tmpl w:val="5F68A528"/>
@@ -12066,7 +13783,7 @@
       </w:rPr>
     </w:lvl>
   </w:abstractNum>
-  <w:abstractNum w:abstractNumId="12">
+  <w:abstractNum w:abstractNumId="15">
     <w:nsid w:val="1CCD2DD8"/>
     <w:multiLevelType w:val="hybridMultilevel"/>
     <w:tmpl w:val="5176907A"/>
@@ -12179,7 +13896,7 @@
       </w:rPr>
     </w:lvl>
   </w:abstractNum>
-  <w:abstractNum w:abstractNumId="13">
+  <w:abstractNum w:abstractNumId="16">
     <w:nsid w:val="1E196586"/>
     <w:multiLevelType w:val="hybridMultilevel"/>
     <w:tmpl w:val="08002B70"/>
@@ -12292,7 +14009,120 @@
       </w:rPr>
     </w:lvl>
   </w:abstractNum>
-  <w:abstractNum w:abstractNumId="14">
+  <w:abstractNum w:abstractNumId="17">
+    <w:nsid w:val="1E513334"/>
+    <w:multiLevelType w:val="hybridMultilevel"/>
+    <w:tmpl w:val="0590DEC2"/>
+    <w:lvl w:ilvl="0" w:tplc="04090001">
+      <w:start w:val="1"/>
+      <w:numFmt w:val="bullet"/>
+      <w:lvlText w:val=""/>
+      <w:lvlJc w:val="left"/>
+      <w:pPr>
+        <w:ind w:left="720" w:hanging="360"/>
+      </w:pPr>
+      <w:rPr>
+        <w:rFonts w:ascii="Symbol" w:hAnsi="Symbol" w:hint="default"/>
+      </w:rPr>
+    </w:lvl>
+    <w:lvl w:ilvl="1" w:tplc="04090003" w:tentative="1">
+      <w:start w:val="1"/>
+      <w:numFmt w:val="bullet"/>
+      <w:lvlText w:val="o"/>
+      <w:lvlJc w:val="left"/>
+      <w:pPr>
+        <w:ind w:left="1440" w:hanging="360"/>
+      </w:pPr>
+      <w:rPr>
+        <w:rFonts w:ascii="Courier New" w:hAnsi="Courier New" w:cs="Courier New" w:hint="default"/>
+      </w:rPr>
+    </w:lvl>
+    <w:lvl w:ilvl="2" w:tplc="04090005" w:tentative="1">
+      <w:start w:val="1"/>
+      <w:numFmt w:val="bullet"/>
+      <w:lvlText w:val=""/>
+      <w:lvlJc w:val="left"/>
+      <w:pPr>
+        <w:ind w:left="2160" w:hanging="360"/>
+      </w:pPr>
+      <w:rPr>
+        <w:rFonts w:ascii="Wingdings" w:hAnsi="Wingdings" w:hint="default"/>
+      </w:rPr>
+    </w:lvl>
+    <w:lvl w:ilvl="3" w:tplc="04090001" w:tentative="1">
+      <w:start w:val="1"/>
+      <w:numFmt w:val="bullet"/>
+      <w:lvlText w:val=""/>
+      <w:lvlJc w:val="left"/>
+      <w:pPr>
+        <w:ind w:left="2880" w:hanging="360"/>
+      </w:pPr>
+      <w:rPr>
+        <w:rFonts w:ascii="Symbol" w:hAnsi="Symbol" w:hint="default"/>
+      </w:rPr>
+    </w:lvl>
+    <w:lvl w:ilvl="4" w:tplc="04090003" w:tentative="1">
+      <w:start w:val="1"/>
+      <w:numFmt w:val="bullet"/>
+      <w:lvlText w:val="o"/>
+      <w:lvlJc w:val="left"/>
+      <w:pPr>
+        <w:ind w:left="3600" w:hanging="360"/>
+      </w:pPr>
+      <w:rPr>
+        <w:rFonts w:ascii="Courier New" w:hAnsi="Courier New" w:cs="Courier New" w:hint="default"/>
+      </w:rPr>
+    </w:lvl>
+    <w:lvl w:ilvl="5" w:tplc="04090005" w:tentative="1">
+      <w:start w:val="1"/>
+      <w:numFmt w:val="bullet"/>
+      <w:lvlText w:val=""/>
+      <w:lvlJc w:val="left"/>
+      <w:pPr>
+        <w:ind w:left="4320" w:hanging="360"/>
+      </w:pPr>
+      <w:rPr>
+        <w:rFonts w:ascii="Wingdings" w:hAnsi="Wingdings" w:hint="default"/>
+      </w:rPr>
+    </w:lvl>
+    <w:lvl w:ilvl="6" w:tplc="04090001" w:tentative="1">
+      <w:start w:val="1"/>
+      <w:numFmt w:val="bullet"/>
+      <w:lvlText w:val=""/>
+      <w:lvlJc w:val="left"/>
+      <w:pPr>
+        <w:ind w:left="5040" w:hanging="360"/>
+      </w:pPr>
+      <w:rPr>
+        <w:rFonts w:ascii="Symbol" w:hAnsi="Symbol" w:hint="default"/>
+      </w:rPr>
+    </w:lvl>
+    <w:lvl w:ilvl="7" w:tplc="04090003" w:tentative="1">
+      <w:start w:val="1"/>
+      <w:numFmt w:val="bullet"/>
+      <w:lvlText w:val="o"/>
+      <w:lvlJc w:val="left"/>
+      <w:pPr>
+        <w:ind w:left="5760" w:hanging="360"/>
+      </w:pPr>
+      <w:rPr>
+        <w:rFonts w:ascii="Courier New" w:hAnsi="Courier New" w:cs="Courier New" w:hint="default"/>
+      </w:rPr>
+    </w:lvl>
+    <w:lvl w:ilvl="8" w:tplc="04090005" w:tentative="1">
+      <w:start w:val="1"/>
+      <w:numFmt w:val="bullet"/>
+      <w:lvlText w:val=""/>
+      <w:lvlJc w:val="left"/>
+      <w:pPr>
+        <w:ind w:left="6480" w:hanging="360"/>
+      </w:pPr>
+      <w:rPr>
+        <w:rFonts w:ascii="Wingdings" w:hAnsi="Wingdings" w:hint="default"/>
+      </w:rPr>
+    </w:lvl>
+  </w:abstractNum>
+  <w:abstractNum w:abstractNumId="18">
     <w:nsid w:val="1EBB2722"/>
     <w:multiLevelType w:val="hybridMultilevel"/>
     <w:tmpl w:val="41AA62C8"/>
@@ -12405,7 +14235,7 @@
       </w:rPr>
     </w:lvl>
   </w:abstractNum>
-  <w:abstractNum w:abstractNumId="15">
+  <w:abstractNum w:abstractNumId="19">
     <w:nsid w:val="248776A8"/>
     <w:multiLevelType w:val="hybridMultilevel"/>
     <w:tmpl w:val="B2247BA8"/>
@@ -12518,7 +14348,7 @@
       </w:rPr>
     </w:lvl>
   </w:abstractNum>
-  <w:abstractNum w:abstractNumId="16">
+  <w:abstractNum w:abstractNumId="20">
     <w:nsid w:val="263B5029"/>
     <w:multiLevelType w:val="hybridMultilevel"/>
     <w:tmpl w:val="D562AF70"/>
@@ -12631,7 +14461,7 @@
       </w:rPr>
     </w:lvl>
   </w:abstractNum>
-  <w:abstractNum w:abstractNumId="17">
+  <w:abstractNum w:abstractNumId="21">
     <w:nsid w:val="2BC429D5"/>
     <w:multiLevelType w:val="hybridMultilevel"/>
     <w:tmpl w:val="0322A804"/>
@@ -12744,7 +14574,7 @@
       </w:rPr>
     </w:lvl>
   </w:abstractNum>
-  <w:abstractNum w:abstractNumId="18">
+  <w:abstractNum w:abstractNumId="22">
     <w:nsid w:val="2D3F0D31"/>
     <w:multiLevelType w:val="hybridMultilevel"/>
     <w:tmpl w:val="E9D40C6A"/>
@@ -12857,7 +14687,7 @@
       </w:rPr>
     </w:lvl>
   </w:abstractNum>
-  <w:abstractNum w:abstractNumId="19">
+  <w:abstractNum w:abstractNumId="23">
     <w:nsid w:val="2E2C1731"/>
     <w:multiLevelType w:val="hybridMultilevel"/>
     <w:tmpl w:val="D45C47D0"/>
@@ -12970,7 +14800,7 @@
       </w:rPr>
     </w:lvl>
   </w:abstractNum>
-  <w:abstractNum w:abstractNumId="20">
+  <w:abstractNum w:abstractNumId="24">
     <w:nsid w:val="32C1586A"/>
     <w:multiLevelType w:val="hybridMultilevel"/>
     <w:tmpl w:val="B6C89D20"/>
@@ -13083,7 +14913,7 @@
       </w:rPr>
     </w:lvl>
   </w:abstractNum>
-  <w:abstractNum w:abstractNumId="21">
+  <w:abstractNum w:abstractNumId="25">
     <w:nsid w:val="3BE3331C"/>
     <w:multiLevelType w:val="hybridMultilevel"/>
     <w:tmpl w:val="FDB2311A"/>
@@ -13196,7 +15026,7 @@
       </w:rPr>
     </w:lvl>
   </w:abstractNum>
-  <w:abstractNum w:abstractNumId="22">
+  <w:abstractNum w:abstractNumId="26">
     <w:nsid w:val="401C2DFE"/>
     <w:multiLevelType w:val="hybridMultilevel"/>
     <w:tmpl w:val="634E42FC"/>
@@ -13309,7 +15139,7 @@
       </w:rPr>
     </w:lvl>
   </w:abstractNum>
-  <w:abstractNum w:abstractNumId="23">
+  <w:abstractNum w:abstractNumId="27">
     <w:nsid w:val="425C16CD"/>
     <w:multiLevelType w:val="hybridMultilevel"/>
     <w:tmpl w:val="C090D4EE"/>
@@ -13422,7 +15252,120 @@
       </w:rPr>
     </w:lvl>
   </w:abstractNum>
-  <w:abstractNum w:abstractNumId="24">
+  <w:abstractNum w:abstractNumId="28">
+    <w:nsid w:val="49D9522F"/>
+    <w:multiLevelType w:val="hybridMultilevel"/>
+    <w:tmpl w:val="2D0819B0"/>
+    <w:lvl w:ilvl="0" w:tplc="04090001">
+      <w:start w:val="1"/>
+      <w:numFmt w:val="bullet"/>
+      <w:lvlText w:val=""/>
+      <w:lvlJc w:val="left"/>
+      <w:pPr>
+        <w:ind w:left="720" w:hanging="360"/>
+      </w:pPr>
+      <w:rPr>
+        <w:rFonts w:ascii="Symbol" w:hAnsi="Symbol" w:hint="default"/>
+      </w:rPr>
+    </w:lvl>
+    <w:lvl w:ilvl="1" w:tplc="04090003" w:tentative="1">
+      <w:start w:val="1"/>
+      <w:numFmt w:val="bullet"/>
+      <w:lvlText w:val="o"/>
+      <w:lvlJc w:val="left"/>
+      <w:pPr>
+        <w:ind w:left="1440" w:hanging="360"/>
+      </w:pPr>
+      <w:rPr>
+        <w:rFonts w:ascii="Courier New" w:hAnsi="Courier New" w:cs="Courier New" w:hint="default"/>
+      </w:rPr>
+    </w:lvl>
+    <w:lvl w:ilvl="2" w:tplc="04090005" w:tentative="1">
+      <w:start w:val="1"/>
+      <w:numFmt w:val="bullet"/>
+      <w:lvlText w:val=""/>
+      <w:lvlJc w:val="left"/>
+      <w:pPr>
+        <w:ind w:left="2160" w:hanging="360"/>
+      </w:pPr>
+      <w:rPr>
+        <w:rFonts w:ascii="Wingdings" w:hAnsi="Wingdings" w:hint="default"/>
+      </w:rPr>
+    </w:lvl>
+    <w:lvl w:ilvl="3" w:tplc="04090001" w:tentative="1">
+      <w:start w:val="1"/>
+      <w:numFmt w:val="bullet"/>
+      <w:lvlText w:val=""/>
+      <w:lvlJc w:val="left"/>
+      <w:pPr>
+        <w:ind w:left="2880" w:hanging="360"/>
+      </w:pPr>
+      <w:rPr>
+        <w:rFonts w:ascii="Symbol" w:hAnsi="Symbol" w:hint="default"/>
+      </w:rPr>
+    </w:lvl>
+    <w:lvl w:ilvl="4" w:tplc="04090003" w:tentative="1">
+      <w:start w:val="1"/>
+      <w:numFmt w:val="bullet"/>
+      <w:lvlText w:val="o"/>
+      <w:lvlJc w:val="left"/>
+      <w:pPr>
+        <w:ind w:left="3600" w:hanging="360"/>
+      </w:pPr>
+      <w:rPr>
+        <w:rFonts w:ascii="Courier New" w:hAnsi="Courier New" w:cs="Courier New" w:hint="default"/>
+      </w:rPr>
+    </w:lvl>
+    <w:lvl w:ilvl="5" w:tplc="04090005" w:tentative="1">
+      <w:start w:val="1"/>
+      <w:numFmt w:val="bullet"/>
+      <w:lvlText w:val=""/>
+      <w:lvlJc w:val="left"/>
+      <w:pPr>
+        <w:ind w:left="4320" w:hanging="360"/>
+      </w:pPr>
+      <w:rPr>
+        <w:rFonts w:ascii="Wingdings" w:hAnsi="Wingdings" w:hint="default"/>
+      </w:rPr>
+    </w:lvl>
+    <w:lvl w:ilvl="6" w:tplc="04090001" w:tentative="1">
+      <w:start w:val="1"/>
+      <w:numFmt w:val="bullet"/>
+      <w:lvlText w:val=""/>
+      <w:lvlJc w:val="left"/>
+      <w:pPr>
+        <w:ind w:left="5040" w:hanging="360"/>
+      </w:pPr>
+      <w:rPr>
+        <w:rFonts w:ascii="Symbol" w:hAnsi="Symbol" w:hint="default"/>
+      </w:rPr>
+    </w:lvl>
+    <w:lvl w:ilvl="7" w:tplc="04090003" w:tentative="1">
+      <w:start w:val="1"/>
+      <w:numFmt w:val="bullet"/>
+      <w:lvlText w:val="o"/>
+      <w:lvlJc w:val="left"/>
+      <w:pPr>
+        <w:ind w:left="5760" w:hanging="360"/>
+      </w:pPr>
+      <w:rPr>
+        <w:rFonts w:ascii="Courier New" w:hAnsi="Courier New" w:cs="Courier New" w:hint="default"/>
+      </w:rPr>
+    </w:lvl>
+    <w:lvl w:ilvl="8" w:tplc="04090005" w:tentative="1">
+      <w:start w:val="1"/>
+      <w:numFmt w:val="bullet"/>
+      <w:lvlText w:val=""/>
+      <w:lvlJc w:val="left"/>
+      <w:pPr>
+        <w:ind w:left="6480" w:hanging="360"/>
+      </w:pPr>
+      <w:rPr>
+        <w:rFonts w:ascii="Wingdings" w:hAnsi="Wingdings" w:hint="default"/>
+      </w:rPr>
+    </w:lvl>
+  </w:abstractNum>
+  <w:abstractNum w:abstractNumId="29">
     <w:nsid w:val="4FC31FEE"/>
     <w:multiLevelType w:val="hybridMultilevel"/>
     <w:tmpl w:val="5F944420"/>
@@ -13535,7 +15478,7 @@
       </w:rPr>
     </w:lvl>
   </w:abstractNum>
-  <w:abstractNum w:abstractNumId="25">
+  <w:abstractNum w:abstractNumId="30">
     <w:nsid w:val="50843043"/>
     <w:multiLevelType w:val="hybridMultilevel"/>
     <w:tmpl w:val="7DAA575E"/>
@@ -13648,7 +15591,7 @@
       </w:rPr>
     </w:lvl>
   </w:abstractNum>
-  <w:abstractNum w:abstractNumId="26">
+  <w:abstractNum w:abstractNumId="31">
     <w:nsid w:val="587D0A5E"/>
     <w:multiLevelType w:val="hybridMultilevel"/>
     <w:tmpl w:val="5C849076"/>
@@ -13761,7 +15704,7 @@
       </w:rPr>
     </w:lvl>
   </w:abstractNum>
-  <w:abstractNum w:abstractNumId="27">
+  <w:abstractNum w:abstractNumId="32">
     <w:nsid w:val="58935097"/>
     <w:multiLevelType w:val="hybridMultilevel"/>
     <w:tmpl w:val="0CFA31D0"/>
@@ -13874,7 +15817,120 @@
       </w:rPr>
     </w:lvl>
   </w:abstractNum>
-  <w:abstractNum w:abstractNumId="28">
+  <w:abstractNum w:abstractNumId="33">
+    <w:nsid w:val="59BB2B48"/>
+    <w:multiLevelType w:val="hybridMultilevel"/>
+    <w:tmpl w:val="43821F9A"/>
+    <w:lvl w:ilvl="0" w:tplc="04090001">
+      <w:start w:val="1"/>
+      <w:numFmt w:val="bullet"/>
+      <w:lvlText w:val=""/>
+      <w:lvlJc w:val="left"/>
+      <w:pPr>
+        <w:ind w:left="720" w:hanging="360"/>
+      </w:pPr>
+      <w:rPr>
+        <w:rFonts w:ascii="Symbol" w:hAnsi="Symbol" w:hint="default"/>
+      </w:rPr>
+    </w:lvl>
+    <w:lvl w:ilvl="1" w:tplc="04090003">
+      <w:start w:val="1"/>
+      <w:numFmt w:val="bullet"/>
+      <w:lvlText w:val="o"/>
+      <w:lvlJc w:val="left"/>
+      <w:pPr>
+        <w:ind w:left="1440" w:hanging="360"/>
+      </w:pPr>
+      <w:rPr>
+        <w:rFonts w:ascii="Courier New" w:hAnsi="Courier New" w:cs="Courier New" w:hint="default"/>
+      </w:rPr>
+    </w:lvl>
+    <w:lvl w:ilvl="2" w:tplc="04090005" w:tentative="1">
+      <w:start w:val="1"/>
+      <w:numFmt w:val="bullet"/>
+      <w:lvlText w:val=""/>
+      <w:lvlJc w:val="left"/>
+      <w:pPr>
+        <w:ind w:left="2160" w:hanging="360"/>
+      </w:pPr>
+      <w:rPr>
+        <w:rFonts w:ascii="Wingdings" w:hAnsi="Wingdings" w:hint="default"/>
+      </w:rPr>
+    </w:lvl>
+    <w:lvl w:ilvl="3" w:tplc="04090001" w:tentative="1">
+      <w:start w:val="1"/>
+      <w:numFmt w:val="bullet"/>
+      <w:lvlText w:val=""/>
+      <w:lvlJc w:val="left"/>
+      <w:pPr>
+        <w:ind w:left="2880" w:hanging="360"/>
+      </w:pPr>
+      <w:rPr>
+        <w:rFonts w:ascii="Symbol" w:hAnsi="Symbol" w:hint="default"/>
+      </w:rPr>
+    </w:lvl>
+    <w:lvl w:ilvl="4" w:tplc="04090003" w:tentative="1">
+      <w:start w:val="1"/>
+      <w:numFmt w:val="bullet"/>
+      <w:lvlText w:val="o"/>
+      <w:lvlJc w:val="left"/>
+      <w:pPr>
+        <w:ind w:left="3600" w:hanging="360"/>
+      </w:pPr>
+      <w:rPr>
+        <w:rFonts w:ascii="Courier New" w:hAnsi="Courier New" w:cs="Courier New" w:hint="default"/>
+      </w:rPr>
+    </w:lvl>
+    <w:lvl w:ilvl="5" w:tplc="04090005" w:tentative="1">
+      <w:start w:val="1"/>
+      <w:numFmt w:val="bullet"/>
+      <w:lvlText w:val=""/>
+      <w:lvlJc w:val="left"/>
+      <w:pPr>
+        <w:ind w:left="4320" w:hanging="360"/>
+      </w:pPr>
+      <w:rPr>
+        <w:rFonts w:ascii="Wingdings" w:hAnsi="Wingdings" w:hint="default"/>
+      </w:rPr>
+    </w:lvl>
+    <w:lvl w:ilvl="6" w:tplc="04090001" w:tentative="1">
+      <w:start w:val="1"/>
+      <w:numFmt w:val="bullet"/>
+      <w:lvlText w:val=""/>
+      <w:lvlJc w:val="left"/>
+      <w:pPr>
+        <w:ind w:left="5040" w:hanging="360"/>
+      </w:pPr>
+      <w:rPr>
+        <w:rFonts w:ascii="Symbol" w:hAnsi="Symbol" w:hint="default"/>
+      </w:rPr>
+    </w:lvl>
+    <w:lvl w:ilvl="7" w:tplc="04090003" w:tentative="1">
+      <w:start w:val="1"/>
+      <w:numFmt w:val="bullet"/>
+      <w:lvlText w:val="o"/>
+      <w:lvlJc w:val="left"/>
+      <w:pPr>
+        <w:ind w:left="5760" w:hanging="360"/>
+      </w:pPr>
+      <w:rPr>
+        <w:rFonts w:ascii="Courier New" w:hAnsi="Courier New" w:cs="Courier New" w:hint="default"/>
+      </w:rPr>
+    </w:lvl>
+    <w:lvl w:ilvl="8" w:tplc="04090005" w:tentative="1">
+      <w:start w:val="1"/>
+      <w:numFmt w:val="bullet"/>
+      <w:lvlText w:val=""/>
+      <w:lvlJc w:val="left"/>
+      <w:pPr>
+        <w:ind w:left="6480" w:hanging="360"/>
+      </w:pPr>
+      <w:rPr>
+        <w:rFonts w:ascii="Wingdings" w:hAnsi="Wingdings" w:hint="default"/>
+      </w:rPr>
+    </w:lvl>
+  </w:abstractNum>
+  <w:abstractNum w:abstractNumId="34">
     <w:nsid w:val="5B7B3D31"/>
     <w:multiLevelType w:val="hybridMultilevel"/>
     <w:tmpl w:val="83805728"/>
@@ -13987,7 +16043,7 @@
       </w:rPr>
     </w:lvl>
   </w:abstractNum>
-  <w:abstractNum w:abstractNumId="29">
+  <w:abstractNum w:abstractNumId="35">
     <w:nsid w:val="5C323903"/>
     <w:multiLevelType w:val="hybridMultilevel"/>
     <w:tmpl w:val="EF483736"/>
@@ -14100,7 +16156,7 @@
       </w:rPr>
     </w:lvl>
   </w:abstractNum>
-  <w:abstractNum w:abstractNumId="30">
+  <w:abstractNum w:abstractNumId="36">
     <w:nsid w:val="63241BD4"/>
     <w:multiLevelType w:val="hybridMultilevel"/>
     <w:tmpl w:val="18E8C576"/>
@@ -14213,7 +16269,7 @@
       </w:rPr>
     </w:lvl>
   </w:abstractNum>
-  <w:abstractNum w:abstractNumId="31">
+  <w:abstractNum w:abstractNumId="37">
     <w:nsid w:val="6382495F"/>
     <w:multiLevelType w:val="hybridMultilevel"/>
     <w:tmpl w:val="F14CADE6"/>
@@ -14326,7 +16382,7 @@
       </w:rPr>
     </w:lvl>
   </w:abstractNum>
-  <w:abstractNum w:abstractNumId="32">
+  <w:abstractNum w:abstractNumId="38">
     <w:nsid w:val="65D02E9D"/>
     <w:multiLevelType w:val="hybridMultilevel"/>
     <w:tmpl w:val="E0FA800E"/>
@@ -14439,7 +16495,7 @@
       </w:rPr>
     </w:lvl>
   </w:abstractNum>
-  <w:abstractNum w:abstractNumId="33">
+  <w:abstractNum w:abstractNumId="39">
     <w:nsid w:val="66994D27"/>
     <w:multiLevelType w:val="hybridMultilevel"/>
     <w:tmpl w:val="279024B0"/>
@@ -14552,7 +16608,7 @@
       </w:rPr>
     </w:lvl>
   </w:abstractNum>
-  <w:abstractNum w:abstractNumId="34">
+  <w:abstractNum w:abstractNumId="40">
     <w:nsid w:val="6B321B69"/>
     <w:multiLevelType w:val="hybridMultilevel"/>
     <w:tmpl w:val="75443C46"/>
@@ -14665,7 +16721,7 @@
       </w:rPr>
     </w:lvl>
   </w:abstractNum>
-  <w:abstractNum w:abstractNumId="35">
+  <w:abstractNum w:abstractNumId="41">
     <w:nsid w:val="6B5E3A34"/>
     <w:multiLevelType w:val="hybridMultilevel"/>
     <w:tmpl w:val="6B4017F2"/>
@@ -14754,7 +16810,7 @@
       </w:pPr>
     </w:lvl>
   </w:abstractNum>
-  <w:abstractNum w:abstractNumId="36">
+  <w:abstractNum w:abstractNumId="42">
     <w:nsid w:val="6B655AF8"/>
     <w:multiLevelType w:val="hybridMultilevel"/>
     <w:tmpl w:val="678A9A14"/>
@@ -14867,7 +16923,7 @@
       </w:rPr>
     </w:lvl>
   </w:abstractNum>
-  <w:abstractNum w:abstractNumId="37">
+  <w:abstractNum w:abstractNumId="43">
     <w:nsid w:val="6B9A526A"/>
     <w:multiLevelType w:val="hybridMultilevel"/>
     <w:tmpl w:val="08AABA0A"/>
@@ -14980,7 +17036,7 @@
       </w:rPr>
     </w:lvl>
   </w:abstractNum>
-  <w:abstractNum w:abstractNumId="38">
+  <w:abstractNum w:abstractNumId="44">
     <w:nsid w:val="6F5E4109"/>
     <w:multiLevelType w:val="hybridMultilevel"/>
     <w:tmpl w:val="83FCB8B6"/>
@@ -15093,7 +17149,7 @@
       </w:rPr>
     </w:lvl>
   </w:abstractNum>
-  <w:abstractNum w:abstractNumId="39">
+  <w:abstractNum w:abstractNumId="45">
     <w:nsid w:val="7121575E"/>
     <w:multiLevelType w:val="hybridMultilevel"/>
     <w:tmpl w:val="275C41BE"/>
@@ -15206,7 +17262,7 @@
       </w:rPr>
     </w:lvl>
   </w:abstractNum>
-  <w:abstractNum w:abstractNumId="40">
+  <w:abstractNum w:abstractNumId="46">
     <w:nsid w:val="74F409D1"/>
     <w:multiLevelType w:val="hybridMultilevel"/>
     <w:tmpl w:val="A3E8AA4E"/>
@@ -15319,7 +17375,7 @@
       </w:rPr>
     </w:lvl>
   </w:abstractNum>
-  <w:abstractNum w:abstractNumId="41">
+  <w:abstractNum w:abstractNumId="47">
     <w:nsid w:val="763356F7"/>
     <w:multiLevelType w:val="hybridMultilevel"/>
     <w:tmpl w:val="7F66CD62"/>
@@ -15432,7 +17488,7 @@
       </w:rPr>
     </w:lvl>
   </w:abstractNum>
-  <w:abstractNum w:abstractNumId="42">
+  <w:abstractNum w:abstractNumId="48">
     <w:nsid w:val="77345509"/>
     <w:multiLevelType w:val="hybridMultilevel"/>
     <w:tmpl w:val="0FE8872E"/>
@@ -15545,7 +17601,7 @@
       </w:rPr>
     </w:lvl>
   </w:abstractNum>
-  <w:abstractNum w:abstractNumId="43">
+  <w:abstractNum w:abstractNumId="49">
     <w:nsid w:val="7769449D"/>
     <w:multiLevelType w:val="hybridMultilevel"/>
     <w:tmpl w:val="0C3225DC"/>
@@ -15659,136 +17715,154 @@
     </w:lvl>
   </w:abstractNum>
   <w:num w:numId="1">
+    <w:abstractNumId w:val="35"/>
+  </w:num>
+  <w:num w:numId="2">
+    <w:abstractNumId w:val="44"/>
+  </w:num>
+  <w:num w:numId="3">
+    <w:abstractNumId w:val="24"/>
+  </w:num>
+  <w:num w:numId="4">
+    <w:abstractNumId w:val="10"/>
+  </w:num>
+  <w:num w:numId="5">
+    <w:abstractNumId w:val="40"/>
+  </w:num>
+  <w:num w:numId="6">
+    <w:abstractNumId w:val="21"/>
+  </w:num>
+  <w:num w:numId="7">
+    <w:abstractNumId w:val="30"/>
+  </w:num>
+  <w:num w:numId="8">
+    <w:abstractNumId w:val="27"/>
+  </w:num>
+  <w:num w:numId="9">
+    <w:abstractNumId w:val="23"/>
+  </w:num>
+  <w:num w:numId="10">
+    <w:abstractNumId w:val="12"/>
+  </w:num>
+  <w:num w:numId="11">
+    <w:abstractNumId w:val="25"/>
+  </w:num>
+  <w:num w:numId="12">
+    <w:abstractNumId w:val="31"/>
+  </w:num>
+  <w:num w:numId="13">
+    <w:abstractNumId w:val="11"/>
+  </w:num>
+  <w:num w:numId="14">
+    <w:abstractNumId w:val="18"/>
+  </w:num>
+  <w:num w:numId="15">
+    <w:abstractNumId w:val="37"/>
+  </w:num>
+  <w:num w:numId="16">
+    <w:abstractNumId w:val="6"/>
+  </w:num>
+  <w:num w:numId="17">
+    <w:abstractNumId w:val="22"/>
+  </w:num>
+  <w:num w:numId="18">
+    <w:abstractNumId w:val="15"/>
+  </w:num>
+  <w:num w:numId="19">
+    <w:abstractNumId w:val="20"/>
+  </w:num>
+  <w:num w:numId="20">
+    <w:abstractNumId w:val="43"/>
+  </w:num>
+  <w:num w:numId="21">
+    <w:abstractNumId w:val="47"/>
+  </w:num>
+  <w:num w:numId="22">
+    <w:abstractNumId w:val="7"/>
+  </w:num>
+  <w:num w:numId="23">
+    <w:abstractNumId w:val="1"/>
+  </w:num>
+  <w:num w:numId="24">
+    <w:abstractNumId w:val="42"/>
+  </w:num>
+  <w:num w:numId="25">
+    <w:abstractNumId w:val="36"/>
+  </w:num>
+  <w:num w:numId="26">
+    <w:abstractNumId w:val="46"/>
+  </w:num>
+  <w:num w:numId="27">
+    <w:abstractNumId w:val="38"/>
+  </w:num>
+  <w:num w:numId="28">
+    <w:abstractNumId w:val="45"/>
+  </w:num>
+  <w:num w:numId="29">
+    <w:abstractNumId w:val="9"/>
+  </w:num>
+  <w:num w:numId="30">
+    <w:abstractNumId w:val="5"/>
+  </w:num>
+  <w:num w:numId="31">
+    <w:abstractNumId w:val="41"/>
+  </w:num>
+  <w:num w:numId="32">
+    <w:abstractNumId w:val="4"/>
+  </w:num>
+  <w:num w:numId="33">
+    <w:abstractNumId w:val="39"/>
+  </w:num>
+  <w:num w:numId="34">
+    <w:abstractNumId w:val="26"/>
+  </w:num>
+  <w:num w:numId="35">
+    <w:abstractNumId w:val="48"/>
+  </w:num>
+  <w:num w:numId="36">
+    <w:abstractNumId w:val="32"/>
+  </w:num>
+  <w:num w:numId="37">
+    <w:abstractNumId w:val="34"/>
+  </w:num>
+  <w:num w:numId="38">
+    <w:abstractNumId w:val="49"/>
+  </w:num>
+  <w:num w:numId="39">
     <w:abstractNumId w:val="29"/>
   </w:num>
-  <w:num w:numId="2">
-    <w:abstractNumId w:val="38"/>
+  <w:num w:numId="40">
+    <w:abstractNumId w:val="13"/>
   </w:num>
-  <w:num w:numId="3">
-    <w:abstractNumId w:val="20"/>
+  <w:num w:numId="41">
+    <w:abstractNumId w:val="14"/>
   </w:num>
-  <w:num w:numId="4">
-    <w:abstractNumId w:val="7"/>
+  <w:num w:numId="42">
+    <w:abstractNumId w:val="16"/>
   </w:num>
-  <w:num w:numId="5">
-    <w:abstractNumId w:val="34"/>
+  <w:num w:numId="43">
+    <w:abstractNumId w:val="3"/>
   </w:num>
-  <w:num w:numId="6">
+  <w:num w:numId="44">
+    <w:abstractNumId w:val="19"/>
+  </w:num>
+  <w:num w:numId="45">
     <w:abstractNumId w:val="17"/>
   </w:num>
-  <w:num w:numId="7">
-    <w:abstractNumId w:val="25"/>
+  <w:num w:numId="46">
+    <w:abstractNumId w:val="33"/>
   </w:num>
-  <w:num w:numId="8">
-    <w:abstractNumId w:val="23"/>
+  <w:num w:numId="47">
+    <w:abstractNumId w:val="2"/>
   </w:num>
-  <w:num w:numId="9">
-    <w:abstractNumId w:val="19"/>
+  <w:num w:numId="48">
+    <w:abstractNumId w:val="0"/>
   </w:num>
-  <w:num w:numId="10">
-    <w:abstractNumId w:val="9"/>
-  </w:num>
-  <w:num w:numId="11">
-    <w:abstractNumId w:val="21"/>
-  </w:num>
-  <w:num w:numId="12">
-    <w:abstractNumId w:val="26"/>
-  </w:num>
-  <w:num w:numId="13">
+  <w:num w:numId="49">
     <w:abstractNumId w:val="8"/>
   </w:num>
-  <w:num w:numId="14">
-    <w:abstractNumId w:val="14"/>
-  </w:num>
-  <w:num w:numId="15">
-    <w:abstractNumId w:val="31"/>
-  </w:num>
-  <w:num w:numId="16">
-    <w:abstractNumId w:val="4"/>
-  </w:num>
-  <w:num w:numId="17">
-    <w:abstractNumId w:val="18"/>
-  </w:num>
-  <w:num w:numId="18">
-    <w:abstractNumId w:val="12"/>
-  </w:num>
-  <w:num w:numId="19">
-    <w:abstractNumId w:val="16"/>
-  </w:num>
-  <w:num w:numId="20">
-    <w:abstractNumId w:val="37"/>
-  </w:num>
-  <w:num w:numId="21">
-    <w:abstractNumId w:val="41"/>
-  </w:num>
-  <w:num w:numId="22">
-    <w:abstractNumId w:val="5"/>
-  </w:num>
-  <w:num w:numId="23">
-    <w:abstractNumId w:val="0"/>
-  </w:num>
-  <w:num w:numId="24">
-    <w:abstractNumId w:val="36"/>
-  </w:num>
-  <w:num w:numId="25">
-    <w:abstractNumId w:val="30"/>
-  </w:num>
-  <w:num w:numId="26">
-    <w:abstractNumId w:val="40"/>
-  </w:num>
-  <w:num w:numId="27">
-    <w:abstractNumId w:val="32"/>
-  </w:num>
-  <w:num w:numId="28">
-    <w:abstractNumId w:val="39"/>
-  </w:num>
-  <w:num w:numId="29">
-    <w:abstractNumId w:val="6"/>
-  </w:num>
-  <w:num w:numId="30">
-    <w:abstractNumId w:val="3"/>
-  </w:num>
-  <w:num w:numId="31">
-    <w:abstractNumId w:val="35"/>
-  </w:num>
-  <w:num w:numId="32">
-    <w:abstractNumId w:val="2"/>
-  </w:num>
-  <w:num w:numId="33">
-    <w:abstractNumId w:val="33"/>
-  </w:num>
-  <w:num w:numId="34">
-    <w:abstractNumId w:val="22"/>
-  </w:num>
-  <w:num w:numId="35">
-    <w:abstractNumId w:val="42"/>
-  </w:num>
-  <w:num w:numId="36">
-    <w:abstractNumId w:val="27"/>
-  </w:num>
-  <w:num w:numId="37">
+  <w:num w:numId="50">
     <w:abstractNumId w:val="28"/>
-  </w:num>
-  <w:num w:numId="38">
-    <w:abstractNumId w:val="43"/>
-  </w:num>
-  <w:num w:numId="39">
-    <w:abstractNumId w:val="24"/>
-  </w:num>
-  <w:num w:numId="40">
-    <w:abstractNumId w:val="10"/>
-  </w:num>
-  <w:num w:numId="41">
-    <w:abstractNumId w:val="11"/>
-  </w:num>
-  <w:num w:numId="42">
-    <w:abstractNumId w:val="13"/>
-  </w:num>
-  <w:num w:numId="43">
-    <w:abstractNumId w:val="1"/>
-  </w:num>
-  <w:num w:numId="44">
-    <w:abstractNumId w:val="15"/>
   </w:num>
   <w:numIdMacAtCleanup w:val="22"/>
 </w:numbering>
@@ -17242,7 +19316,7 @@
 </file>
 
 <file path=customXml/itemProps1.xml><?xml version="1.0" encoding="utf-8"?>
-<ds:datastoreItem xmlns:ds="http://schemas.openxmlformats.org/officeDocument/2006/customXml" ds:itemID="{28AE66C3-63A2-4201-8D3F-DA3AA850FFF7}">
+<ds:datastoreItem xmlns:ds="http://schemas.openxmlformats.org/officeDocument/2006/customXml" ds:itemID="{47E91768-82E8-4096-BDEF-8A3E4A18898F}">
   <ds:schemaRefs>
     <ds:schemaRef ds:uri="http://schemas.openxmlformats.org/officeDocument/2006/bibliography"/>
   </ds:schemaRefs>

</xml_diff>

<commit_message>
minor changes to Diving into Create Operations
</commit_message>
<xml_diff>
--- a/Resources/MongoDB - Notes.docx
+++ b/Resources/MongoDB - Notes.docx
@@ -10628,13 +10628,7 @@
         </w:numPr>
       </w:pPr>
       <w:r>
-        <w:t xml:space="preserve">insert() – </w:t>
-      </w:r>
-      <w:r>
-        <w:t>it's a bit more flexible because it takes both a single document or an array of documents</w:t>
-      </w:r>
-      <w:r>
-        <w:t xml:space="preserve">. </w:t>
+        <w:t xml:space="preserve">insert() – it's a bit more flexible because it takes both a single document or an array of documents. </w:t>
       </w:r>
     </w:p>
     <w:p>
@@ -10646,37 +10640,7 @@
         </w:numPr>
       </w:pPr>
       <w:r>
-        <w:t>i</w:t>
-      </w:r>
-      <w:r>
-        <w:t>nsert</w:t>
-      </w:r>
-      <w:r>
-        <w:t>() was used in the past, insertOne() and insertM</w:t>
-      </w:r>
-      <w:r>
-        <w:t>any</w:t>
-      </w:r>
-      <w:r>
-        <w:t>()</w:t>
-      </w:r>
-      <w:r>
-        <w:t xml:space="preserve"> were</w:t>
-      </w:r>
-      <w:r>
-        <w:t xml:space="preserve"> </w:t>
-      </w:r>
-      <w:r>
-        <w:t>introduced on purpose</w:t>
-      </w:r>
-      <w:r>
-        <w:t xml:space="preserve"> </w:t>
-      </w:r>
-      <w:r>
-        <w:t>so that you have to be more clear about what you will do</w:t>
-      </w:r>
-      <w:r>
-        <w:t>.</w:t>
+        <w:t>insert() was used in the past, insertOne() and insertMany() were introduced on purpose so that you have to be more clear about what you will do.</w:t>
       </w:r>
       <w:r>
         <w:t xml:space="preserve"> </w:t>
@@ -10756,52 +10720,79 @@
         <w:rPr>
           <w:b/>
         </w:rPr>
-        <w:t>Ordered I</w:t>
-      </w:r>
-      <w:r>
-        <w:rPr>
-          <w:b/>
-        </w:rPr>
-        <w:t>nserts</w:t>
-      </w:r>
-      <w:r>
-        <w:t xml:space="preserve"> simply means that every element you insert</w:t>
-      </w:r>
-      <w:r>
-        <w:t xml:space="preserve"> </w:t>
-      </w:r>
-      <w:r>
-        <w:t>is processed standalone</w:t>
-      </w:r>
-      <w:r>
-        <w:t xml:space="preserve"> </w:t>
-      </w:r>
-      <w:r>
-        <w:t>but if one fails, it cancels the entire insert operation</w:t>
-      </w:r>
-      <w:r>
-        <w:t xml:space="preserve"> </w:t>
-      </w:r>
-      <w:r>
-        <w:t>but it does not rollback t</w:t>
-      </w:r>
-      <w:r>
-        <w:t>he elements it already inserted. I</w:t>
-      </w:r>
-      <w:r>
-        <w:t xml:space="preserve">t cancels the operation and does not continue with the next document which </w:t>
-      </w:r>
-      <w:r>
-        <w:t>could</w:t>
-      </w:r>
-      <w:r>
-        <w:t xml:space="preserve"> have succeeded.</w:t>
-      </w:r>
-      <w:r>
-        <w:t xml:space="preserve"> </w:t>
-      </w:r>
-      <w:r>
-        <w:t>So this is the default behavior</w:t>
+        <w:t>Ordered Inserts</w:t>
+      </w:r>
+      <w:r>
+        <w:t xml:space="preserve"> simply means that every element you insert is processed standalone but if one fails, it cancels the entire insert operation but it does not rollback the elements it already inserted. It cancels the operation and does not continue with the next document which could have succeeded. So this is the default behavior.</w:t>
+      </w:r>
+    </w:p>
+    <w:p>
+      <w:pPr>
+        <w:pStyle w:val="ListParagraph"/>
+        <w:numPr>
+          <w:ilvl w:val="0"/>
+          <w:numId w:val="47"/>
+        </w:numPr>
+      </w:pPr>
+      <w:r>
+        <w:t>You can reproduce this by using insertMany() operation by having a duplicate record (record with same “_id”). You will see that the document with duplicate _id will fail and all documents after this document will not be inserted into database</w:t>
+      </w:r>
+      <w:r>
+        <w:t xml:space="preserve"> (even though they could be unique)</w:t>
+      </w:r>
+      <w:r>
+        <w:t>. But documents inserted before the failure will NOT be rollback.</w:t>
+      </w:r>
+    </w:p>
+    <w:p>
+      <w:pPr>
+        <w:pStyle w:val="ListParagraph"/>
+        <w:numPr>
+          <w:ilvl w:val="0"/>
+          <w:numId w:val="47"/>
+        </w:numPr>
+      </w:pPr>
+      <w:r>
+        <w:t xml:space="preserve">We can override this default behavior. </w:t>
+      </w:r>
+      <w:r>
+        <w:t>We can pass another argument to the insertMany() operation which will have our configuration for this insertMany() operation.</w:t>
+      </w:r>
+    </w:p>
+    <w:p>
+      <w:pPr>
+        <w:pStyle w:val="ListParagraph"/>
+        <w:numPr>
+          <w:ilvl w:val="0"/>
+          <w:numId w:val="47"/>
+        </w:numPr>
+      </w:pPr>
+      <w:r>
+        <w:t xml:space="preserve">So we can pass </w:t>
+      </w:r>
+      <w:r>
+        <w:t xml:space="preserve">the </w:t>
+      </w:r>
+      <w:r>
+        <w:t>“</w:t>
+      </w:r>
+      <w:r>
+        <w:t>ordered</w:t>
+      </w:r>
+      <w:r>
+        <w:t>”</w:t>
+      </w:r>
+      <w:r>
+        <w:t xml:space="preserve"> option </w:t>
+      </w:r>
+      <w:r>
+        <w:t xml:space="preserve">which </w:t>
+      </w:r>
+      <w:r>
+        <w:t>allows us to specify whether mongodb should</w:t>
+      </w:r>
+      <w:r>
+        <w:t xml:space="preserve"> perform an “ordered insert” or not. To override the default behavior, set “ordered” to false</w:t>
       </w:r>
       <w:r>
         <w:t>.</w:t>
@@ -10816,91 +10807,7 @@
         </w:numPr>
       </w:pPr>
       <w:r>
-        <w:t>You can reproduce this by using insertMany() operation by having a duplicate record (record with same “_id”). You will see that the document with duplicate _id will fail and all documents after this document will not be inserted into database</w:t>
-      </w:r>
-      <w:r>
-        <w:t xml:space="preserve"> (even though they could be unique)</w:t>
-      </w:r>
-      <w:r>
-        <w:t>. But documents inserted before the failure will NOT be rollback.</w:t>
-      </w:r>
-    </w:p>
-    <w:p>
-      <w:pPr>
-        <w:pStyle w:val="ListParagraph"/>
-        <w:numPr>
-          <w:ilvl w:val="0"/>
-          <w:numId w:val="47"/>
-        </w:numPr>
-      </w:pPr>
-      <w:r>
-        <w:t xml:space="preserve">We can override this default behavior. </w:t>
-      </w:r>
-      <w:r>
-        <w:t>We can pass another argument to the insertMany() operation which will have our configuration for this insertMany() operation.</w:t>
-      </w:r>
-    </w:p>
-    <w:p>
-      <w:pPr>
-        <w:pStyle w:val="ListParagraph"/>
-        <w:numPr>
-          <w:ilvl w:val="0"/>
-          <w:numId w:val="47"/>
-        </w:numPr>
-      </w:pPr>
-      <w:r>
-        <w:t xml:space="preserve">So we can pass </w:t>
-      </w:r>
-      <w:r>
-        <w:t xml:space="preserve">the </w:t>
-      </w:r>
-      <w:r>
-        <w:t>“</w:t>
-      </w:r>
-      <w:r>
-        <w:t>ordered</w:t>
-      </w:r>
-      <w:r>
-        <w:t>”</w:t>
-      </w:r>
-      <w:r>
-        <w:t xml:space="preserve"> option </w:t>
-      </w:r>
-      <w:r>
-        <w:t xml:space="preserve">which </w:t>
-      </w:r>
-      <w:r>
-        <w:t>allows us to specify whether mongodb should</w:t>
-      </w:r>
-      <w:r>
-        <w:t xml:space="preserve"> perform an “ordered insert” or not. To override the default behavior, set “ordered” to false</w:t>
-      </w:r>
-      <w:r>
-        <w:t>.</w:t>
-      </w:r>
-    </w:p>
-    <w:p>
-      <w:pPr>
-        <w:pStyle w:val="ListParagraph"/>
-        <w:numPr>
-          <w:ilvl w:val="0"/>
-          <w:numId w:val="47"/>
-        </w:numPr>
-      </w:pPr>
-      <w:r>
-        <w:t xml:space="preserve">So with </w:t>
-      </w:r>
-      <w:r>
-        <w:t xml:space="preserve">“ordered” </w:t>
-      </w:r>
-      <w:r>
-        <w:t xml:space="preserve">set </w:t>
-      </w:r>
-      <w:r>
-        <w:t>to false</w:t>
-      </w:r>
-      <w:r>
-        <w:t>, mongodb will continue inserting next documents in the input even if a document fails to be inserted into database.</w:t>
+        <w:t>So with “ordered” set to false, mongodb will continue inserting next documents in the input even if a document fails to be inserted into database.</w:t>
       </w:r>
     </w:p>
     <w:p/>
@@ -10921,8 +10828,8 @@
         </w:rPr>
         <w:drawing>
           <wp:inline distT="0" distB="0" distL="0" distR="0">
-            <wp:extent cx="5943600" cy="3474720"/>
-            <wp:effectExtent l="0" t="0" r="0" b="0"/>
+            <wp:extent cx="5650992" cy="3300984"/>
+            <wp:effectExtent l="0" t="0" r="6985" b="0"/>
             <wp:docPr id="15" name="Picture 15"/>
             <wp:cNvGraphicFramePr>
               <a:graphicFrameLocks xmlns:a="http://schemas.openxmlformats.org/drawingml/2006/main" noChangeAspect="1"/>
@@ -10952,7 +10859,7 @@
                   <pic:spPr bwMode="auto">
                     <a:xfrm>
                       <a:off x="0" y="0"/>
-                      <a:ext cx="5943600" cy="3474720"/>
+                      <a:ext cx="5650992" cy="3300984"/>
                     </a:xfrm>
                     <a:prstGeom prst="rect">
                       <a:avLst/>
@@ -10978,22 +10885,18 @@
         </w:numPr>
       </w:pPr>
       <w:r>
-        <w:t>Now you c</w:t>
-      </w:r>
-      <w:r>
-        <w:t>an configure a so-called writeC</w:t>
-      </w:r>
-      <w:r>
-        <w:t>oncern on all the write operations like insert one with an</w:t>
-      </w:r>
-      <w:r>
-        <w:t xml:space="preserve"> additional argument the writeC</w:t>
-      </w:r>
-      <w:r>
-        <w:t>oncern argument which is in turn a document where you can set settings</w:t>
-      </w:r>
-      <w:r>
-        <w:t xml:space="preserve"> like above shown.</w:t>
+        <w:t xml:space="preserve">Docs: </w:t>
+      </w:r>
+      <w:hyperlink r:id="rId60" w:history="1">
+        <w:r>
+          <w:rPr>
+            <w:rStyle w:val="Hyperlink"/>
+          </w:rPr>
+          <w:t>https://docs.mongodb.com/manual/reference/write-concern/</w:t>
+        </w:r>
+      </w:hyperlink>
+      <w:r>
+        <w:t xml:space="preserve"> </w:t>
       </w:r>
     </w:p>
     <w:p>
@@ -11005,46 +10908,28 @@
         </w:numPr>
       </w:pPr>
       <w:r>
+        <w:t>Now you can configure a so-called writeConcern on all the write operations like insert one with an additional argument the writeConcern argument which is in turn a document where you can set settings like above shown.</w:t>
+      </w:r>
+    </w:p>
+    <w:p>
+      <w:pPr>
+        <w:pStyle w:val="ListParagraph"/>
+        <w:numPr>
+          <w:ilvl w:val="0"/>
+          <w:numId w:val="48"/>
+        </w:numPr>
+      </w:pPr>
+      <w:r>
         <w:t xml:space="preserve">The </w:t>
       </w:r>
       <w:r>
         <w:rPr>
           <w:b/>
         </w:rPr>
-        <w:t>w simply means</w:t>
-      </w:r>
-      <w:r>
-        <w:rPr>
-          <w:b/>
-        </w:rPr>
-        <w:t xml:space="preserve"> </w:t>
-      </w:r>
-      <w:r>
-        <w:rPr>
-          <w:b/>
-        </w:rPr>
-        <w:t>write</w:t>
-      </w:r>
-      <w:r>
-        <w:t xml:space="preserve">, with a </w:t>
-      </w:r>
-      <w:r>
-        <w:t xml:space="preserve">number </w:t>
-      </w:r>
-      <w:r>
-        <w:t>which</w:t>
-      </w:r>
-      <w:r>
-        <w:t xml:space="preserve"> indicates to how many instances, in case you're using multiple instances on one server,</w:t>
-      </w:r>
-      <w:r>
-        <w:t xml:space="preserve"> </w:t>
-      </w:r>
-      <w:r>
-        <w:t>you want this write to be acknowledged.</w:t>
-      </w:r>
-      <w:r>
-        <w:t xml:space="preserve"> </w:t>
+        <w:t>w simply means write</w:t>
+      </w:r>
+      <w:r>
+        <w:t xml:space="preserve">, with a number which indicates to how many instances, in case you're using multiple instances on one server, you want this write to be acknowledged. </w:t>
       </w:r>
     </w:p>
     <w:p>
@@ -11059,28 +10944,7 @@
         <w:t>1 is the default value.</w:t>
       </w:r>
       <w:r>
-        <w:t xml:space="preserve"> With w: 1, </w:t>
-      </w:r>
-      <w:r>
-        <w:t>which is the default, you're</w:t>
-      </w:r>
-      <w:r>
-        <w:t xml:space="preserve"> </w:t>
-      </w:r>
-      <w:r>
-        <w:t xml:space="preserve">basically saying </w:t>
-      </w:r>
-      <w:r>
-        <w:t>that</w:t>
-      </w:r>
-      <w:r>
-        <w:t xml:space="preserve"> my mongodb server should have accepted that write,</w:t>
-      </w:r>
-      <w:r>
-        <w:t xml:space="preserve"> </w:t>
-      </w:r>
-      <w:r>
-        <w:t>so the storage engine is aware of it and will eventually write it to the disk.</w:t>
+        <w:t xml:space="preserve"> With w: 1, which is the default, you're basically saying that my mongodb server should have accepted that write, so the storage engine is aware of it and will eventually write it to the disk.</w:t>
       </w:r>
       <w:r>
         <w:t xml:space="preserve"> And once storage engine writes this to memory first, it will return the ObjectId and will acknowledge it.</w:t>
@@ -11095,46 +10959,7 @@
         </w:numPr>
       </w:pPr>
       <w:r>
-        <w:t xml:space="preserve">With w: 0, </w:t>
-      </w:r>
-      <w:r>
-        <w:t>you just sent the request</w:t>
-      </w:r>
-      <w:r>
-        <w:t xml:space="preserve"> </w:t>
-      </w:r>
-      <w:r>
-        <w:t>and you immediately return,</w:t>
-      </w:r>
-      <w:r>
-        <w:t xml:space="preserve"> </w:t>
-      </w:r>
-      <w:r>
-        <w:t>you don't wait for a response of this request.</w:t>
-      </w:r>
-      <w:r>
-        <w:t xml:space="preserve"> S</w:t>
-      </w:r>
-      <w:r>
-        <w:t>o the storage engine had no chance to store it in memory and generate that objectId and therefore, you get</w:t>
-      </w:r>
-      <w:r>
-        <w:t xml:space="preserve"> back acknowledged: </w:t>
-      </w:r>
-      <w:r>
-        <w:t>false because you sent the request, you don't even know if it reached the server.</w:t>
-      </w:r>
-      <w:r>
-        <w:t xml:space="preserve">  </w:t>
-      </w:r>
-      <w:r>
-        <w:t>This is of course super fast because you don't have to wait for any response here, for any ID generation</w:t>
-      </w:r>
-      <w:r>
-        <w:t xml:space="preserve"> </w:t>
-      </w:r>
-      <w:r>
-        <w:t>but obviously, it tells you nothing about whether this succeeded or not.</w:t>
+        <w:t>With w: 0, you just sent the request and you immediately return, you don't wait for a response of this request. So the storage engine had no chance to store it in memory and generate that objectId and therefore, you get back acknowledged: false because you sent the request, you don't even know if it reached the server.  This is of course super fast because you don't have to wait for any response here, for any ID generation but obviously, it tells you nothing about whether this succeeded or not.</w:t>
       </w:r>
     </w:p>
     <w:p>
@@ -11186,34 +11011,7 @@
       </w:pPr>
       <w:r>
         <w:lastRenderedPageBreak/>
-        <w:t>The journal can be kept to then for example save operations that the storage engine needs to</w:t>
-      </w:r>
-      <w:r>
-        <w:t xml:space="preserve"> </w:t>
-      </w:r>
-      <w:r>
-        <w:t>do</w:t>
-      </w:r>
-      <w:r>
-        <w:t>,</w:t>
-      </w:r>
-      <w:r>
-        <w:t xml:space="preserve"> that have</w:t>
-      </w:r>
-      <w:r>
-        <w:t xml:space="preserve"> </w:t>
-      </w:r>
-      <w:r>
-        <w:t>not been completed yet,</w:t>
-      </w:r>
-      <w:r>
-        <w:t xml:space="preserve"> </w:t>
-      </w:r>
-      <w:r>
-        <w:t>like the write</w:t>
-      </w:r>
-      <w:r>
-        <w:t>.</w:t>
+        <w:t>The journal can be kept to then for example save operations that the storage engine needs to do, that have not been completed yet, like the write.</w:t>
       </w:r>
     </w:p>
     <w:p>
@@ -11225,73 +11023,7 @@
         </w:numPr>
       </w:pPr>
       <w:r>
-        <w:t>Now it is aware of the write</w:t>
-      </w:r>
-      <w:r>
-        <w:t xml:space="preserve"> operation</w:t>
-      </w:r>
-      <w:r>
-        <w:t xml:space="preserve"> and that it needs to store that data on disk just by the write</w:t>
-      </w:r>
-      <w:r>
-        <w:t xml:space="preserve"> </w:t>
-      </w:r>
-      <w:r>
-        <w:t>being acknowl</w:t>
-      </w:r>
-      <w:r>
-        <w:t>edged and being there in memory. I</w:t>
-      </w:r>
-      <w:r>
-        <w:t>t does</w:t>
-      </w:r>
-      <w:r>
-        <w:t xml:space="preserve"> </w:t>
-      </w:r>
-      <w:r>
-        <w:t>n</w:t>
-      </w:r>
-      <w:r>
-        <w:t>o</w:t>
-      </w:r>
-      <w:r>
-        <w:t>t need to keep a journal for that.</w:t>
-      </w:r>
-      <w:r>
-        <w:t xml:space="preserve"> </w:t>
-      </w:r>
-      <w:r>
-        <w:t>The idea of that journal file which is a real file on the disk is just that it is aware of this</w:t>
-      </w:r>
-      <w:r>
-        <w:t xml:space="preserve"> write operation </w:t>
-      </w:r>
-      <w:r>
-        <w:t>and if the server go</w:t>
-      </w:r>
-      <w:r>
-        <w:t>es</w:t>
-      </w:r>
-      <w:r>
-        <w:t xml:space="preserve"> down for some reason or anything else happens, that file is still there</w:t>
-      </w:r>
-      <w:r>
-        <w:t xml:space="preserve"> </w:t>
-      </w:r>
-      <w:r>
-        <w:t>and if you restart the server or if it recovers basically, it can look into that file and see what it</w:t>
-      </w:r>
-      <w:r>
-        <w:t xml:space="preserve"> </w:t>
-      </w:r>
-      <w:r>
-        <w:t>needs to-do</w:t>
-      </w:r>
-      <w:r>
-        <w:t xml:space="preserve"> </w:t>
-      </w:r>
-      <w:r>
-        <w:t>and that is of course a nice back up because the memory might have been wiped by then.</w:t>
+        <w:t>Now it is aware of the write operation and that it needs to store that data on disk just by the write being acknowledged and being there in memory. It does not need to keep a journal for that. The idea of that journal file which is a real file on the disk is just that it is aware of this write operation and if the server goes down for some reason or anything else happens, that file is still there and if you restart the server or if it recovers basically, it can look into that file and see what it needs to-do and that is of course a nice back up because the memory might have been wiped by then.</w:t>
       </w:r>
     </w:p>
     <w:p>
@@ -11303,13 +11035,7 @@
         </w:numPr>
       </w:pPr>
       <w:r>
-        <w:t>So your write could be lost if it's not written to the journal, if it hasn't been written to the real</w:t>
-      </w:r>
-      <w:r>
-        <w:t xml:space="preserve"> </w:t>
-      </w:r>
-      <w:r>
-        <w:t xml:space="preserve">data files yet, that is the idea of the journal, it's </w:t>
+        <w:t xml:space="preserve">So your write could be lost if it's not written to the journal, if it hasn't been written to the real data files yet, that is the idea of the journal, it's </w:t>
       </w:r>
       <w:r>
         <w:rPr>
@@ -11330,46 +11056,11 @@
         </w:numPr>
       </w:pPr>
       <w:r>
-        <w:t>W</w:t>
-      </w:r>
-      <w:r>
-        <w:t xml:space="preserve">hy do we write it in the journal and not directly into the database files? </w:t>
+        <w:t xml:space="preserve">Why do we write it in the journal and not directly into the database files? </w:t>
       </w:r>
       <w:r>
         <w:br/>
-      </w:r>
-      <w:r>
-        <w:t>Because</w:t>
-      </w:r>
-      <w:r>
-        <w:t xml:space="preserve"> </w:t>
-      </w:r>
-      <w:r>
-        <w:t>writing into the database files s</w:t>
-      </w:r>
-      <w:r>
-        <w:t>imply is more performance heavy. T</w:t>
-      </w:r>
-      <w:r>
-        <w:t>he journal is like a single line which describes the write operation, writing into the database files</w:t>
-      </w:r>
-      <w:r>
-        <w:t xml:space="preserve"> </w:t>
-      </w:r>
-      <w:r>
-        <w:t>is of course a more complex task because there you need to find the right position to insert it,</w:t>
-      </w:r>
-      <w:r>
-        <w:t xml:space="preserve"> </w:t>
-      </w:r>
-      <w:r>
-        <w:t>if you have indexes, you also need to update these,</w:t>
-      </w:r>
-      <w:r>
-        <w:t xml:space="preserve"> </w:t>
-      </w:r>
-      <w:r>
-        <w:t>so it simply takes longer, adding a to-do in a journal is faster.</w:t>
+        <w:t>Because writing into the database files simply is more performance heavy. The journal is like a single line which describes the write operation, writing into the database files is of course a more complex task because there you need to find the right position to insert it, if you have indexes, you also need to update these, so it simply takes longer, adding a to-do in a journal is faster.</w:t>
       </w:r>
     </w:p>
     <w:p>
@@ -11444,19 +11135,7 @@
         </w:numPr>
       </w:pPr>
       <w:r>
-        <w:t>T</w:t>
-      </w:r>
-      <w:r>
-        <w:t>here is a second option we can specify on insertOne and in</w:t>
-      </w:r>
-      <w:r>
-        <w:t>sertMany and that is the writeC</w:t>
-      </w:r>
-      <w:r>
-        <w:t>oncern</w:t>
-      </w:r>
-      <w:r>
-        <w:t xml:space="preserve"> option.</w:t>
+        <w:t>There is a second option we can specify on insertOne and insertMany and that is the writeConcern option.</w:t>
       </w:r>
     </w:p>
     <w:p>
@@ -11474,34 +11153,34 @@
         <w:rPr>
           <w:b/>
         </w:rPr>
-        <w:t>{w: 1, j: true}</w:t>
+        <w:t>{w: 1, j: true},</w:t>
+      </w:r>
+      <w:r>
+        <w:t xml:space="preserve"> what you're now saying is hey please only report a success for this write to me after it has been both acknowledged and been saved to the journal, so now I have a greater security that this will happen and succeed even if the server should face issues right now.</w:t>
+      </w:r>
+    </w:p>
+    <w:p>
+      <w:pPr>
+        <w:pStyle w:val="ListParagraph"/>
+        <w:numPr>
+          <w:ilvl w:val="0"/>
+          <w:numId w:val="48"/>
+        </w:numPr>
+      </w:pPr>
+      <w:r>
+        <w:t xml:space="preserve">Third option not directly related to the journal but it's a W timeout option, which is </w:t>
+      </w:r>
+      <w:r>
+        <w:br/>
       </w:r>
       <w:r>
         <w:rPr>
           <w:b/>
         </w:rPr>
-        <w:t>,</w:t>
-      </w:r>
-      <w:r>
-        <w:t xml:space="preserve"> what you're now saying is hey please only report</w:t>
-      </w:r>
-      <w:r>
-        <w:t xml:space="preserve"> </w:t>
-      </w:r>
-      <w:r>
-        <w:t>a success for this write to me after it has been both acknowledged and been saved to the journal,</w:t>
-      </w:r>
-      <w:r>
-        <w:t xml:space="preserve"> </w:t>
-      </w:r>
-      <w:r>
-        <w:t>so now I have a greater security that this will happen and succeed even if the server should face issues</w:t>
-      </w:r>
-      <w:r>
-        <w:t xml:space="preserve"> </w:t>
-      </w:r>
-      <w:r>
-        <w:t>right now.</w:t>
+        <w:t>{w: 1, wtimeout: 200, j: true}</w:t>
+      </w:r>
+      <w:r>
+        <w:t xml:space="preserve"> Now this simply means which timeframe do you give your server to report a success for this write before you cancel it. So if you have some issues with the network connection or anything like that, you might simply timeout here. Obviously setting this too low might timeout even though it would have perfectly succeeded normally and therefore you should know what you do when you set this timeout value because if you set it to a very low number, you might fail a lot even though there is no actual problem, just some small latency.</w:t>
       </w:r>
     </w:p>
     <w:p>
@@ -11513,70 +11192,11 @@
         </w:numPr>
       </w:pPr>
       <w:r>
-        <w:t>T</w:t>
-      </w:r>
-      <w:r>
-        <w:t>hird option</w:t>
-      </w:r>
-      <w:r>
-        <w:t xml:space="preserve"> </w:t>
-      </w:r>
-      <w:r>
-        <w:t>not directly related to the journal but it's a W timeout option,</w:t>
-      </w:r>
-      <w:r>
-        <w:t xml:space="preserve"> which is </w:t>
-      </w:r>
-      <w:r>
-        <w:br/>
-      </w:r>
-      <w:r>
-        <w:rPr>
-          <w:b/>
-        </w:rPr>
-        <w:t>{w: 1, wtimeout: 200, j: true}</w:t>
-      </w:r>
-      <w:r>
-        <w:t xml:space="preserve"> N</w:t>
-      </w:r>
-      <w:r>
-        <w:t>ow this simply means which timeframe do you give your server to report a success for this write before</w:t>
-      </w:r>
-      <w:r>
-        <w:t xml:space="preserve"> </w:t>
-      </w:r>
-      <w:r>
-        <w:t>you cancel it.</w:t>
-      </w:r>
-      <w:r>
-        <w:t xml:space="preserve"> </w:t>
-      </w:r>
-      <w:r>
-        <w:t>So if you have some issues with the network connection or anything like that, you might simply timeout</w:t>
-      </w:r>
-      <w:r>
-        <w:t xml:space="preserve"> here. O</w:t>
-      </w:r>
-      <w:r>
-        <w:t>bviously setting this too low might timeout even though it would have perfectly succeeded</w:t>
-      </w:r>
-      <w:r>
-        <w:t xml:space="preserve"> </w:t>
-      </w:r>
-      <w:r>
-        <w:t>normally and therefore you should know what you do when you set this timeout value because if you</w:t>
-      </w:r>
-      <w:r>
-        <w:t xml:space="preserve"> </w:t>
-      </w:r>
-      <w:r>
-        <w:t>set it to a very low number, you might fail a lot</w:t>
-      </w:r>
-      <w:r>
-        <w:t xml:space="preserve"> </w:t>
-      </w:r>
-      <w:r>
-        <w:t>even though there is no actual problem, just some small latency.</w:t>
+        <w:t xml:space="preserve">This is the writeConcern and how you can control this, obviously enabling the “journal” confirmation means that your writes will take longer because you don't just tell the </w:t>
+      </w:r>
+      <w:r>
+        <w:lastRenderedPageBreak/>
+        <w:t>server about them but you also need to wait for the server to store that write operation in the journal but you get higher security that the write also succeeded.</w:t>
       </w:r>
     </w:p>
     <w:p>
@@ -11588,62 +11208,7 @@
         </w:numPr>
       </w:pPr>
       <w:r>
-        <w:t>This is the writeC</w:t>
-      </w:r>
-      <w:r>
-        <w:t xml:space="preserve">oncern and how you can control this, obviously enabling the </w:t>
-      </w:r>
-      <w:r>
-        <w:t>“</w:t>
-      </w:r>
-      <w:r>
-        <w:t>journal</w:t>
-      </w:r>
-      <w:r>
-        <w:t>”</w:t>
-      </w:r>
-      <w:r>
-        <w:t xml:space="preserve"> confirmation</w:t>
-      </w:r>
-      <w:r>
-        <w:t xml:space="preserve"> </w:t>
-      </w:r>
-      <w:r>
-        <w:t xml:space="preserve">means that your writes will take longer because you don't just tell the </w:t>
-      </w:r>
-      <w:r>
-        <w:lastRenderedPageBreak/>
-        <w:t>server about them but you also need</w:t>
-      </w:r>
-      <w:r>
-        <w:t xml:space="preserve"> </w:t>
-      </w:r>
-      <w:r>
-        <w:t>to wait for the server to store that write operation in the journal</w:t>
-      </w:r>
-      <w:r>
-        <w:t xml:space="preserve"> </w:t>
-      </w:r>
-      <w:r>
-        <w:t>but you get higher security that the write also succeeded.</w:t>
-      </w:r>
-    </w:p>
-    <w:p>
-      <w:pPr>
-        <w:pStyle w:val="ListParagraph"/>
-        <w:numPr>
-          <w:ilvl w:val="0"/>
-          <w:numId w:val="48"/>
-        </w:numPr>
-      </w:pPr>
-      <w:r>
-        <w:t>Again this is a decision you have to make depending on your application needs,</w:t>
-      </w:r>
-      <w:r>
-        <w:t xml:space="preserve"> </w:t>
-      </w:r>
-      <w:r>
-        <w:t>what you need.</w:t>
+        <w:t>Again this is a decision you have to make depending on your application needs, what you need.</w:t>
       </w:r>
     </w:p>
     <w:p>
@@ -11709,73 +11274,88 @@
         </w:numPr>
       </w:pPr>
       <w:r>
-        <w:t xml:space="preserve">MongoDB </w:t>
-      </w:r>
-      <w:r>
-        <w:t>guarantees you an atomic transaction which means the transaction either succeeds as a whole or it fails</w:t>
-      </w:r>
+        <w:t xml:space="preserve">MongoDB guarantees you an atomic transaction which means the transaction either succeeds as a whole or it fails as a whole. </w:t>
+      </w:r>
+    </w:p>
+    <w:p>
+      <w:pPr>
+        <w:pStyle w:val="ListParagraph"/>
+        <w:numPr>
+          <w:ilvl w:val="0"/>
+          <w:numId w:val="49"/>
+        </w:numPr>
+      </w:pPr>
+      <w:r>
+        <w:t>If it fails during the write, everything is rolled back for this document you inserted and that is important. E.g. in one document, suppose you have 3 fields name, age and hobbies, then it will never happen that the partial data like just name and age without hobbies is saved in database because of any reasons or server failures.</w:t>
+      </w:r>
+    </w:p>
+    <w:p>
+      <w:pPr>
+        <w:pStyle w:val="ListParagraph"/>
+        <w:numPr>
+          <w:ilvl w:val="0"/>
+          <w:numId w:val="49"/>
+        </w:numPr>
+      </w:pPr>
+      <w:r>
+        <w:t>It's on a per document level, that document means the top level document so it includes all embedded documents, all arrays so that is all included.</w:t>
+      </w:r>
+    </w:p>
+    <w:p>
+      <w:pPr>
+        <w:pStyle w:val="ListParagraph"/>
+        <w:numPr>
+          <w:ilvl w:val="0"/>
+          <w:numId w:val="49"/>
+        </w:numPr>
+      </w:pPr>
+      <w:r>
+        <w:t xml:space="preserve">Docs: </w:t>
+      </w:r>
+      <w:hyperlink r:id="rId61" w:history="1">
+        <w:r>
+          <w:rPr>
+            <w:rStyle w:val="Hyperlink"/>
+          </w:rPr>
+          <w:t>https://docs.mongodb.com/manual/core/write-operations-atomicity/#atomicity</w:t>
+        </w:r>
+      </w:hyperlink>
       <w:r>
         <w:t xml:space="preserve"> </w:t>
       </w:r>
-      <w:r>
-        <w:t>as a whole</w:t>
-      </w:r>
-      <w:r>
-        <w:t xml:space="preserve">. </w:t>
-      </w:r>
-    </w:p>
-    <w:p>
-      <w:pPr>
-        <w:pStyle w:val="ListParagraph"/>
-        <w:numPr>
-          <w:ilvl w:val="0"/>
-          <w:numId w:val="49"/>
-        </w:numPr>
-      </w:pPr>
-      <w:r>
-        <w:t>I</w:t>
-      </w:r>
-      <w:r>
-        <w:t>f it fails during the write, everything is rolled back for this document you inserted</w:t>
-      </w:r>
+      <w:bookmarkStart w:id="26" w:name="_GoBack"/>
+      <w:bookmarkEnd w:id="26"/>
+    </w:p>
+    <w:p>
+      <w:pPr>
+        <w:pStyle w:val="Heading2"/>
+      </w:pPr>
+      <w:r>
+        <w:t>Importing Data</w:t>
+      </w:r>
+    </w:p>
+    <w:p>
+      <w:pPr>
+        <w:pStyle w:val="ListParagraph"/>
+        <w:numPr>
+          <w:ilvl w:val="0"/>
+          <w:numId w:val="50"/>
+        </w:numPr>
+      </w:pPr>
+      <w:r>
+        <w:t xml:space="preserve">Docs: </w:t>
+      </w:r>
+      <w:hyperlink r:id="rId62" w:history="1">
+        <w:r>
+          <w:rPr>
+            <w:rStyle w:val="Hyperlink"/>
+          </w:rPr>
+          <w:t>https://docs.mongodb.com/manual/reference/program/mongoimport/index.html</w:t>
+        </w:r>
+      </w:hyperlink>
       <w:r>
         <w:t xml:space="preserve"> </w:t>
       </w:r>
-      <w:r>
-        <w:t>and that is important.</w:t>
-      </w:r>
-      <w:r>
-        <w:t xml:space="preserve"> E.g. in one document, suppose you have 3 fields name, age and hobbies, then it will never happen that the partial data like just name and age without hobbies is saved in database because of any reasons or server failures.</w:t>
-      </w:r>
-    </w:p>
-    <w:p>
-      <w:pPr>
-        <w:pStyle w:val="ListParagraph"/>
-        <w:numPr>
-          <w:ilvl w:val="0"/>
-          <w:numId w:val="49"/>
-        </w:numPr>
-      </w:pPr>
-      <w:r>
-        <w:t>It's on a per document level, that docume</w:t>
-      </w:r>
-      <w:r>
-        <w:t>nt means the top level document s</w:t>
-      </w:r>
-      <w:r>
-        <w:t>o it includes all embedded documents, all arrays so that is all included</w:t>
-      </w:r>
-      <w:r>
-        <w:t>.</w:t>
-      </w:r>
-    </w:p>
-    <w:p>
-      <w:pPr>
-        <w:pStyle w:val="Heading2"/>
-      </w:pPr>
-      <w:r>
-        <w:t>Importing Data</w:t>
-      </w:r>
     </w:p>
     <w:p>
       <w:pPr>
@@ -11871,19 +11451,7 @@
         </w:numPr>
       </w:pPr>
       <w:r>
-        <w:t xml:space="preserve">--drop means </w:t>
-      </w:r>
-      <w:r>
-        <w:t xml:space="preserve"> if this collection should already exist, it will be dropped and then re-added</w:t>
-      </w:r>
-      <w:r>
-        <w:t xml:space="preserve">. If --drop is not used, </w:t>
-      </w:r>
-      <w:r>
-        <w:t>it we'll append the data to the existing collection</w:t>
-      </w:r>
-      <w:r>
-        <w:t xml:space="preserve"> if one already exists.</w:t>
+        <w:t>--drop means  if this collection should already exist, it will be dropped and then re-added. If --drop is not used, it we'll append the data to the existing collection if one already exists.</w:t>
       </w:r>
     </w:p>
     <w:p>
@@ -11909,7 +11477,7 @@
                     </pic:cNvPicPr>
                   </pic:nvPicPr>
                   <pic:blipFill>
-                    <a:blip r:embed="rId60">
+                    <a:blip r:embed="rId63">
                       <a:extLst>
                         <a:ext uri="{28A0092B-C50C-407E-A947-70E740481C1C}">
                           <a14:useLocalDpi xmlns:a14="http://schemas.microsoft.com/office/drawing/2010/main" val="0"/>
@@ -11950,7 +11518,6 @@
         <w:pStyle w:val="Heading2"/>
       </w:pPr>
       <w:r>
-        <w:lastRenderedPageBreak/>
         <w:t>Summary</w:t>
       </w:r>
     </w:p>
@@ -11977,7 +11544,7 @@
                     </pic:cNvPicPr>
                   </pic:nvPicPr>
                   <pic:blipFill>
-                    <a:blip r:embed="rId61">
+                    <a:blip r:embed="rId64">
                       <a:extLst>
                         <a:ext uri="{28A0092B-C50C-407E-A947-70E740481C1C}">
                           <a14:useLocalDpi xmlns:a14="http://schemas.microsoft.com/office/drawing/2010/main" val="0"/>
@@ -12010,10 +11577,7 @@
       </w:r>
     </w:p>
     <w:p/>
-    <w:p>
-      <w:bookmarkStart w:id="26" w:name="_GoBack"/>
-      <w:bookmarkEnd w:id="26"/>
-    </w:p>
+    <w:p/>
     <w:p/>
     <w:p/>
     <w:p/>
@@ -19316,7 +18880,7 @@
 </file>
 
 <file path=customXml/itemProps1.xml><?xml version="1.0" encoding="utf-8"?>
-<ds:datastoreItem xmlns:ds="http://schemas.openxmlformats.org/officeDocument/2006/customXml" ds:itemID="{47E91768-82E8-4096-BDEF-8A3E4A18898F}">
+<ds:datastoreItem xmlns:ds="http://schemas.openxmlformats.org/officeDocument/2006/customXml" ds:itemID="{DDF6349D-0C52-4606-8908-633D73EB1E07}">
   <ds:schemaRefs>
     <ds:schemaRef ds:uri="http://schemas.openxmlformats.org/officeDocument/2006/bibliography"/>
   </ds:schemaRefs>

</xml_diff>